<commit_message>
Segments list UI expanded. Economics doc created.
</commit_message>
<xml_diff>
--- a/TechReport/report.docx
+++ b/TechReport/report.docx
@@ -23851,7 +23851,16 @@
           <w:sz w:val="28"/>
           <w:szCs w:val="28"/>
         </w:rPr>
-        <w:t>ТЕХНИКО-ЭКОНОМИЧЕСКОЕ ОБОСНОВАНИЕ ЦЕЛЕСООБРАЗНОСТИ РАЗРАБОТКИ И ИСПОЛЬЗОВАНИЯ ПРОГРАММНОГО ПРОДУКТА</w:t>
+        <w:t xml:space="preserve">ТЕХНИКО-ЭКОНОМИЧЕСКОЕ ОБОСНОВАНИЕ ЦЕЛЕСООБРАЗНОСТИ РАЗРАБОТКИ И ИСПОЛЬЗОВАНИЯ ПРОГРАММНОГО </w:t>
+      </w:r>
+      <w:r>
+        <w:rPr>
+          <w:rFonts w:ascii="Times New Roman" w:hAnsi="Times New Roman" w:cs="Times New Roman"/>
+          <w:b/>
+          <w:sz w:val="28"/>
+          <w:szCs w:val="28"/>
+        </w:rPr>
+        <w:t>СРЕДСТВА</w:t>
       </w:r>
     </w:p>
     <w:p>
@@ -23889,7 +23898,15 @@
           <w:sz w:val="28"/>
           <w:szCs w:val="28"/>
         </w:rPr>
-        <w:t>Функции, назначение и потенциальные пользователи ПО</w:t>
+        <w:t>Функции, назначение</w:t>
+      </w:r>
+      <w:r>
+        <w:rPr>
+          <w:rFonts w:ascii="Times New Roman" w:hAnsi="Times New Roman" w:cs="Times New Roman"/>
+          <w:sz w:val="28"/>
+          <w:szCs w:val="28"/>
+        </w:rPr>
+        <w:t xml:space="preserve"> и потенциальные пользователи ПС</w:t>
       </w:r>
     </w:p>
     <w:p>
@@ -23918,7 +23935,15 @@
           <w:sz w:val="28"/>
           <w:szCs w:val="28"/>
         </w:rPr>
-        <w:t xml:space="preserve">Задача </w:t>
+        <w:t>Назначение</w:t>
+      </w:r>
+      <w:r>
+        <w:rPr>
+          <w:rFonts w:ascii="Times New Roman" w:hAnsi="Times New Roman" w:cs="Times New Roman"/>
+          <w:sz w:val="28"/>
+          <w:szCs w:val="28"/>
+        </w:rPr>
+        <w:t xml:space="preserve"> </w:t>
       </w:r>
       <w:r>
         <w:rPr>
@@ -24466,7 +24491,7 @@
           <w:sz w:val="28"/>
           <w:szCs w:val="28"/>
         </w:rPr>
-        <w:t xml:space="preserve"> Расчет затрат на разработку ПО</w:t>
+        <w:t xml:space="preserve"> Расчет затрат на разработку ПС</w:t>
       </w:r>
     </w:p>
     <w:p>
@@ -24610,12 +24635,18 @@
         <w:jc w:val="center"/>
         <w:rPr>
           <w:rFonts w:ascii="Times New Roman" w:hAnsi="Times New Roman" w:cs="Times New Roman"/>
-          <w:i/>
-          <w:sz w:val="28"/>
-          <w:szCs w:val="28"/>
-          <w:lang w:val="en-US"/>
-        </w:rPr>
-      </w:pPr>
+          <w:sz w:val="28"/>
+          <w:szCs w:val="28"/>
+        </w:rPr>
+      </w:pPr>
+      <w:r>
+        <w:rPr>
+          <w:rFonts w:ascii="Times New Roman" w:eastAsiaTheme="minorEastAsia" w:hAnsi="Times New Roman" w:cs="Times New Roman"/>
+          <w:sz w:val="28"/>
+          <w:szCs w:val="28"/>
+        </w:rPr>
+        <w:t xml:space="preserve">                                       </w:t>
+      </w:r>
       <m:oMath>
         <m:sSub>
           <m:sSubPr>
@@ -24765,9 +24796,25 @@
           <w:i/>
           <w:sz w:val="28"/>
           <w:szCs w:val="28"/>
-          <w:lang w:val="en-US"/>
         </w:rPr>
         <w:t>,</w:t>
+      </w:r>
+      <w:r>
+        <w:rPr>
+          <w:rFonts w:ascii="Times New Roman" w:eastAsiaTheme="minorEastAsia" w:hAnsi="Times New Roman" w:cs="Times New Roman"/>
+          <w:i/>
+          <w:sz w:val="28"/>
+          <w:szCs w:val="28"/>
+        </w:rPr>
+        <w:t xml:space="preserve"> </w:t>
+      </w:r>
+      <w:r>
+        <w:rPr>
+          <w:rFonts w:ascii="Times New Roman" w:eastAsiaTheme="minorEastAsia" w:hAnsi="Times New Roman" w:cs="Times New Roman"/>
+          <w:sz w:val="28"/>
+          <w:szCs w:val="28"/>
+        </w:rPr>
+        <w:t xml:space="preserve">                                       (6.1)</w:t>
       </w:r>
     </w:p>
     <w:p>
@@ -24890,7 +24937,23 @@
           <w:sz w:val="28"/>
           <w:szCs w:val="28"/>
         </w:rPr>
-        <w:t xml:space="preserve">го исполнителя (руб.); </w:t>
+        <w:t>го исполнителя</w:t>
+      </w:r>
+      <w:r>
+        <w:rPr>
+          <w:rFonts w:ascii="Times New Roman" w:hAnsi="Times New Roman" w:cs="Times New Roman"/>
+          <w:sz w:val="28"/>
+          <w:szCs w:val="28"/>
+        </w:rPr>
+        <w:t>,</w:t>
+      </w:r>
+      <w:r>
+        <w:rPr>
+          <w:rFonts w:ascii="Times New Roman" w:hAnsi="Times New Roman" w:cs="Times New Roman"/>
+          <w:sz w:val="28"/>
+          <w:szCs w:val="28"/>
+        </w:rPr>
+        <w:t xml:space="preserve"> руб.; </w:t>
       </w:r>
       <m:oMath>
         <m:sSub>
@@ -24950,7 +25013,48 @@
           <w:sz w:val="28"/>
           <w:szCs w:val="28"/>
         </w:rPr>
-        <w:t>-м исполнителем (ч).</w:t>
+        <w:t>-м исполнителем, ч.</w:t>
+      </w:r>
+      <w:r>
+        <w:rPr>
+          <w:rFonts w:ascii="Times New Roman" w:hAnsi="Times New Roman" w:cs="Times New Roman"/>
+          <w:sz w:val="28"/>
+          <w:szCs w:val="28"/>
+        </w:rPr>
+        <w:t xml:space="preserve"> </w:t>
+      </w:r>
+      <w:r>
+        <w:rPr>
+          <w:rFonts w:ascii="Times New Roman" w:hAnsi="Times New Roman" w:cs="Times New Roman"/>
+          <w:sz w:val="28"/>
+          <w:szCs w:val="28"/>
+        </w:rPr>
+        <w:t xml:space="preserve">Для рассматриваемого ПС количество </w:t>
+      </w:r>
+      <w:r>
+        <w:rPr>
+          <w:rFonts w:ascii="Times New Roman" w:hAnsi="Times New Roman" w:cs="Times New Roman"/>
+          <w:sz w:val="28"/>
+          <w:szCs w:val="28"/>
+        </w:rPr>
+        <w:lastRenderedPageBreak/>
+        <w:t>разработчиков принято равным 3, их средняя месячная тарифная ставка - 600 тыс. руб,</w:t>
+      </w:r>
+      <w:r>
+        <w:rPr>
+          <w:rFonts w:ascii="Times New Roman" w:hAnsi="Times New Roman" w:cs="Times New Roman"/>
+          <w:sz w:val="28"/>
+          <w:szCs w:val="28"/>
+        </w:rPr>
+        <w:t xml:space="preserve"> </w:t>
+      </w:r>
+      <w:r>
+        <w:rPr>
+          <w:rFonts w:ascii="Times New Roman" w:hAnsi="Times New Roman" w:cs="Times New Roman"/>
+          <w:sz w:val="28"/>
+          <w:szCs w:val="28"/>
+        </w:rPr>
+        <w:t>время на разработку проекта – 4 месяца. Таким образом,</w:t>
       </w:r>
     </w:p>
     <w:p>
@@ -24969,31 +25073,169 @@
           <w:sz w:val="28"/>
           <w:szCs w:val="28"/>
         </w:rPr>
-        <w:lastRenderedPageBreak/>
-        <w:t>Затраты на дополнительную заработную плату включают выплаты, предусмотренные действующим трудовым законодательством, и определяется по формуле:</w:t>
-      </w:r>
-    </w:p>
-    <w:p>
-      <w:pPr>
-        <w:ind w:firstLine="0"/>
-        <w:jc w:val="both"/>
-        <w:rPr>
-          <w:rFonts w:ascii="Times New Roman" w:hAnsi="Times New Roman" w:cs="Times New Roman"/>
-          <w:sz w:val="28"/>
-          <w:szCs w:val="28"/>
-        </w:rPr>
-      </w:pPr>
+        <w:t xml:space="preserve"> </w:t>
+      </w:r>
     </w:p>
     <w:p>
       <w:pPr>
         <w:ind w:firstLine="0"/>
         <w:jc w:val="center"/>
         <w:rPr>
+          <w:rFonts w:ascii="Times New Roman" w:hAnsi="Times New Roman" w:cs="Times New Roman"/>
+          <w:sz w:val="28"/>
+          <w:szCs w:val="28"/>
+        </w:rPr>
+      </w:pPr>
+      <m:oMath>
+        <m:sSub>
+          <m:sSubPr>
+            <m:ctrlPr>
+              <w:rPr>
+                <w:rFonts w:ascii="Cambria Math" w:hAnsi="Cambria Math" w:cs="Times New Roman"/>
+                <w:i/>
+                <w:sz w:val="28"/>
+                <w:szCs w:val="28"/>
+              </w:rPr>
+            </m:ctrlPr>
+          </m:sSubPr>
+          <m:e>
+            <m:r>
+              <w:rPr>
+                <w:rFonts w:ascii="Cambria Math" w:hAnsi="Cambria Math" w:cs="Times New Roman"/>
+                <w:sz w:val="28"/>
+                <w:szCs w:val="28"/>
+              </w:rPr>
+              <m:t>З</m:t>
+            </m:r>
+          </m:e>
+          <m:sub>
+            <m:r>
+              <w:rPr>
+                <w:rFonts w:ascii="Cambria Math" w:hAnsi="Cambria Math" w:cs="Times New Roman"/>
+                <w:sz w:val="28"/>
+                <w:szCs w:val="28"/>
+              </w:rPr>
+              <m:t>о</m:t>
+            </m:r>
+          </m:sub>
+        </m:sSub>
+        <m:r>
+          <w:rPr>
+            <w:rFonts w:ascii="Cambria Math" w:hAnsi="Cambria Math" w:cs="Times New Roman"/>
+            <w:sz w:val="28"/>
+            <w:szCs w:val="28"/>
+          </w:rPr>
+          <m:t>=3*600,000*4=7</m:t>
+        </m:r>
+        <m:r>
+          <w:rPr>
+            <w:rFonts w:ascii="Cambria Math" w:hAnsi="Cambria Math" w:cs="Times New Roman"/>
+            <w:sz w:val="28"/>
+            <w:szCs w:val="28"/>
+            <w:lang w:val="en-US"/>
+          </w:rPr>
+          <m:t>,</m:t>
+        </m:r>
+        <m:r>
+          <w:rPr>
+            <w:rFonts w:ascii="Cambria Math" w:hAnsi="Cambria Math" w:cs="Times New Roman"/>
+            <w:sz w:val="28"/>
+            <w:szCs w:val="28"/>
+          </w:rPr>
+          <m:t>200,000</m:t>
+        </m:r>
+      </m:oMath>
+      <w:r>
+        <w:rPr>
           <w:rFonts w:ascii="Times New Roman" w:eastAsiaTheme="minorEastAsia" w:hAnsi="Times New Roman" w:cs="Times New Roman"/>
           <w:sz w:val="28"/>
           <w:szCs w:val="28"/>
         </w:rPr>
-      </w:pPr>
+        <w:t xml:space="preserve"> руб.</w:t>
+      </w:r>
+    </w:p>
+    <w:p>
+      <w:pPr>
+        <w:ind w:firstLine="0"/>
+        <w:jc w:val="both"/>
+        <w:rPr>
+          <w:rFonts w:ascii="Times New Roman" w:hAnsi="Times New Roman" w:cs="Times New Roman"/>
+          <w:sz w:val="28"/>
+          <w:szCs w:val="28"/>
+        </w:rPr>
+      </w:pPr>
+    </w:p>
+    <w:p>
+      <w:pPr>
+        <w:ind w:firstLine="708"/>
+        <w:jc w:val="both"/>
+        <w:rPr>
+          <w:rFonts w:ascii="Times New Roman" w:hAnsi="Times New Roman" w:cs="Times New Roman"/>
+          <w:sz w:val="28"/>
+          <w:szCs w:val="28"/>
+        </w:rPr>
+      </w:pPr>
+      <w:r>
+        <w:rPr>
+          <w:rFonts w:ascii="Times New Roman" w:hAnsi="Times New Roman" w:cs="Times New Roman"/>
+          <w:sz w:val="28"/>
+          <w:szCs w:val="28"/>
+        </w:rPr>
+        <w:t>Затраты на дополнительную заработную плату включают выплаты, предусмотренные действующим трудовым законодательством, и определяется по формуле:</w:t>
+      </w:r>
+    </w:p>
+    <w:p>
+      <w:pPr>
+        <w:ind w:firstLine="0"/>
+        <w:jc w:val="both"/>
+        <w:rPr>
+          <w:rFonts w:ascii="Times New Roman" w:hAnsi="Times New Roman" w:cs="Times New Roman"/>
+          <w:sz w:val="28"/>
+          <w:szCs w:val="28"/>
+        </w:rPr>
+      </w:pPr>
+    </w:p>
+    <w:p>
+      <w:pPr>
+        <w:ind w:firstLine="0"/>
+        <w:rPr>
+          <w:rFonts w:ascii="Times New Roman" w:hAnsi="Times New Roman" w:cs="Times New Roman"/>
+          <w:sz w:val="28"/>
+          <w:szCs w:val="28"/>
+        </w:rPr>
+      </w:pPr>
+      <w:r>
+        <w:rPr>
+          <w:rFonts w:ascii="Times New Roman" w:eastAsiaTheme="minorEastAsia" w:hAnsi="Times New Roman" w:cs="Times New Roman"/>
+          <w:sz w:val="28"/>
+          <w:szCs w:val="28"/>
+        </w:rPr>
+        <w:t xml:space="preserve">          </w:t>
+      </w:r>
+      <w:r>
+        <w:rPr>
+          <w:rFonts w:ascii="Times New Roman" w:eastAsiaTheme="minorEastAsia" w:hAnsi="Times New Roman" w:cs="Times New Roman"/>
+          <w:sz w:val="28"/>
+          <w:szCs w:val="28"/>
+        </w:rPr>
+        <w:t xml:space="preserve">      </w:t>
+      </w:r>
+      <w:r>
+        <w:rPr>
+          <w:rFonts w:ascii="Times New Roman" w:eastAsiaTheme="minorEastAsia" w:hAnsi="Times New Roman" w:cs="Times New Roman"/>
+          <w:sz w:val="28"/>
+          <w:szCs w:val="28"/>
+        </w:rPr>
+        <w:t xml:space="preserve">                             </w:t>
+      </w:r>
+      <w:r>
+        <w:rPr>
+          <w:rFonts w:ascii="Times New Roman" w:eastAsiaTheme="minorEastAsia" w:hAnsi="Times New Roman" w:cs="Times New Roman"/>
+          <w:sz w:val="28"/>
+          <w:szCs w:val="28"/>
+        </w:rPr>
+        <w:t xml:space="preserve">       </w:t>
+      </w:r>
       <m:oMath>
         <m:sSub>
           <m:sSubPr>
@@ -25119,7 +25361,7 @@
                 <w:sz w:val="28"/>
                 <w:szCs w:val="28"/>
               </w:rPr>
-              <m:t>100%</m:t>
+              <m:t>100</m:t>
             </m:r>
           </m:den>
         </m:f>
@@ -25131,6 +25373,70 @@
           <w:szCs w:val="28"/>
         </w:rPr>
         <w:t>,</w:t>
+      </w:r>
+      <w:r>
+        <w:rPr>
+          <w:rFonts w:ascii="Times New Roman" w:eastAsiaTheme="minorEastAsia" w:hAnsi="Times New Roman" w:cs="Times New Roman"/>
+          <w:sz w:val="28"/>
+          <w:szCs w:val="28"/>
+        </w:rPr>
+        <w:t xml:space="preserve">   </w:t>
+      </w:r>
+      <w:r>
+        <w:rPr>
+          <w:rFonts w:ascii="Times New Roman" w:eastAsiaTheme="minorEastAsia" w:hAnsi="Times New Roman" w:cs="Times New Roman"/>
+          <w:sz w:val="28"/>
+          <w:szCs w:val="28"/>
+        </w:rPr>
+        <w:t xml:space="preserve">         </w:t>
+      </w:r>
+      <w:r>
+        <w:rPr>
+          <w:rFonts w:ascii="Times New Roman" w:eastAsiaTheme="minorEastAsia" w:hAnsi="Times New Roman" w:cs="Times New Roman"/>
+          <w:sz w:val="28"/>
+          <w:szCs w:val="28"/>
+        </w:rPr>
+        <w:t xml:space="preserve">                                   </w:t>
+      </w:r>
+      <w:r>
+        <w:rPr>
+          <w:rFonts w:ascii="Times New Roman" w:eastAsiaTheme="minorEastAsia" w:hAnsi="Times New Roman" w:cs="Times New Roman"/>
+          <w:sz w:val="28"/>
+          <w:szCs w:val="28"/>
+        </w:rPr>
+        <w:t xml:space="preserve"> </w:t>
+      </w:r>
+      <w:r>
+        <w:rPr>
+          <w:rFonts w:ascii="Times New Roman" w:eastAsiaTheme="minorEastAsia" w:hAnsi="Times New Roman" w:cs="Times New Roman"/>
+          <w:sz w:val="28"/>
+          <w:szCs w:val="28"/>
+        </w:rPr>
+        <w:t xml:space="preserve"> </w:t>
+      </w:r>
+      <w:r>
+        <w:rPr>
+          <w:rFonts w:ascii="Times New Roman" w:eastAsiaTheme="minorEastAsia" w:hAnsi="Times New Roman" w:cs="Times New Roman"/>
+          <w:sz w:val="28"/>
+          <w:szCs w:val="28"/>
+        </w:rPr>
+        <w:t xml:space="preserve">  </w:t>
+      </w:r>
+      <w:r>
+        <w:rPr>
+          <w:rFonts w:ascii="Times New Roman" w:eastAsiaTheme="minorEastAsia" w:hAnsi="Times New Roman" w:cs="Times New Roman"/>
+          <w:sz w:val="28"/>
+          <w:szCs w:val="28"/>
+        </w:rPr>
+        <w:t xml:space="preserve"> (6.2</w:t>
+      </w:r>
+      <w:r>
+        <w:rPr>
+          <w:rFonts w:ascii="Times New Roman" w:eastAsiaTheme="minorEastAsia" w:hAnsi="Times New Roman" w:cs="Times New Roman"/>
+          <w:sz w:val="28"/>
+          <w:szCs w:val="28"/>
+        </w:rPr>
+        <w:t>)</w:t>
       </w:r>
     </w:p>
     <w:p>
@@ -25244,7 +25550,15 @@
           <w:sz w:val="28"/>
           <w:szCs w:val="28"/>
         </w:rPr>
-        <w:t xml:space="preserve"> – норматив дополнительной заработной платы (принят равным Х</w:t>
+        <w:t xml:space="preserve"> – норматив дополнительной з</w:t>
+      </w:r>
+      <w:r>
+        <w:rPr>
+          <w:rFonts w:ascii="Times New Roman" w:hAnsi="Times New Roman" w:cs="Times New Roman"/>
+          <w:sz w:val="28"/>
+          <w:szCs w:val="28"/>
+        </w:rPr>
+        <w:t>аработной платы (20</w:t>
       </w:r>
       <w:r>
         <w:rPr>
@@ -25269,33 +25583,6 @@
           <w:szCs w:val="28"/>
         </w:rPr>
         <w:t>.</w:t>
-      </w:r>
-    </w:p>
-    <w:p>
-      <w:pPr>
-        <w:ind w:firstLine="0"/>
-        <w:jc w:val="both"/>
-        <w:rPr>
-          <w:rFonts w:ascii="Times New Roman" w:hAnsi="Times New Roman" w:cs="Times New Roman"/>
-          <w:sz w:val="28"/>
-          <w:szCs w:val="28"/>
-        </w:rPr>
-      </w:pPr>
-      <w:r>
-        <w:rPr>
-          <w:rFonts w:ascii="Times New Roman" w:hAnsi="Times New Roman" w:cs="Times New Roman"/>
-          <w:sz w:val="28"/>
-          <w:szCs w:val="28"/>
-        </w:rPr>
-        <w:tab/>
-      </w:r>
-      <w:r>
-        <w:rPr>
-          <w:rFonts w:ascii="Times New Roman" w:hAnsi="Times New Roman" w:cs="Times New Roman"/>
-          <w:sz w:val="28"/>
-          <w:szCs w:val="28"/>
-        </w:rPr>
-        <w:t>Отчисления на социальные нужны (фонд социальной защиты и обязательное страхование) определяются в соответствии с действующими законодательными актами по формуле:</w:t>
       </w:r>
     </w:p>
     <w:p>
@@ -25319,6 +25606,181 @@
           <w:szCs w:val="28"/>
         </w:rPr>
       </w:pPr>
+      <m:oMath>
+        <m:sSub>
+          <m:sSubPr>
+            <m:ctrlPr>
+              <w:rPr>
+                <w:rFonts w:ascii="Cambria Math" w:hAnsi="Cambria Math" w:cs="Times New Roman"/>
+                <w:i/>
+                <w:sz w:val="28"/>
+                <w:szCs w:val="28"/>
+              </w:rPr>
+            </m:ctrlPr>
+          </m:sSubPr>
+          <m:e>
+            <m:r>
+              <w:rPr>
+                <w:rFonts w:ascii="Cambria Math" w:hAnsi="Cambria Math" w:cs="Times New Roman"/>
+                <w:sz w:val="28"/>
+                <w:szCs w:val="28"/>
+              </w:rPr>
+              <m:t>З</m:t>
+            </m:r>
+          </m:e>
+          <m:sub>
+            <m:r>
+              <w:rPr>
+                <w:rFonts w:ascii="Cambria Math" w:hAnsi="Cambria Math" w:cs="Times New Roman"/>
+                <w:sz w:val="28"/>
+                <w:szCs w:val="28"/>
+              </w:rPr>
+              <m:t>д</m:t>
+            </m:r>
+          </m:sub>
+        </m:sSub>
+        <m:r>
+          <w:rPr>
+            <w:rFonts w:ascii="Cambria Math" w:hAnsi="Cambria Math" w:cs="Times New Roman"/>
+            <w:sz w:val="28"/>
+            <w:szCs w:val="28"/>
+          </w:rPr>
+          <m:t>=</m:t>
+        </m:r>
+        <m:f>
+          <m:fPr>
+            <m:ctrlPr>
+              <w:rPr>
+                <w:rFonts w:ascii="Cambria Math" w:hAnsi="Cambria Math" w:cs="Times New Roman"/>
+                <w:i/>
+                <w:sz w:val="28"/>
+                <w:szCs w:val="28"/>
+              </w:rPr>
+            </m:ctrlPr>
+          </m:fPr>
+          <m:num>
+            <m:r>
+              <w:rPr>
+                <w:rFonts w:ascii="Cambria Math" w:hAnsi="Cambria Math" w:cs="Times New Roman"/>
+                <w:sz w:val="28"/>
+                <w:szCs w:val="28"/>
+              </w:rPr>
+              <m:t>7,200,000*20</m:t>
+            </m:r>
+          </m:num>
+          <m:den>
+            <m:r>
+              <w:rPr>
+                <w:rFonts w:ascii="Cambria Math" w:hAnsi="Cambria Math" w:cs="Times New Roman"/>
+                <w:sz w:val="28"/>
+                <w:szCs w:val="28"/>
+              </w:rPr>
+              <m:t>100</m:t>
+            </m:r>
+          </m:den>
+        </m:f>
+        <m:r>
+          <w:rPr>
+            <w:rFonts w:ascii="Cambria Math" w:eastAsiaTheme="minorEastAsia" w:hAnsi="Cambria Math" w:cs="Times New Roman"/>
+            <w:sz w:val="28"/>
+            <w:szCs w:val="28"/>
+          </w:rPr>
+          <m:t>=1,440,000</m:t>
+        </m:r>
+      </m:oMath>
+      <w:r>
+        <w:rPr>
+          <w:rFonts w:ascii="Times New Roman" w:eastAsiaTheme="minorEastAsia" w:hAnsi="Times New Roman" w:cs="Times New Roman"/>
+          <w:sz w:val="28"/>
+          <w:szCs w:val="28"/>
+          <w:lang w:val="en-US"/>
+        </w:rPr>
+        <w:t xml:space="preserve"> </w:t>
+      </w:r>
+      <w:r>
+        <w:rPr>
+          <w:rFonts w:ascii="Times New Roman" w:eastAsiaTheme="minorEastAsia" w:hAnsi="Times New Roman" w:cs="Times New Roman"/>
+          <w:sz w:val="28"/>
+          <w:szCs w:val="28"/>
+        </w:rPr>
+        <w:t>руб</w:t>
+      </w:r>
+      <w:r>
+        <w:rPr>
+          <w:rFonts w:ascii="Times New Roman" w:eastAsiaTheme="minorEastAsia" w:hAnsi="Times New Roman" w:cs="Times New Roman"/>
+          <w:sz w:val="28"/>
+          <w:szCs w:val="28"/>
+        </w:rPr>
+        <w:t>.</w:t>
+      </w:r>
+    </w:p>
+    <w:p>
+      <w:pPr>
+        <w:ind w:firstLine="0"/>
+        <w:jc w:val="both"/>
+        <w:rPr>
+          <w:rFonts w:ascii="Times New Roman" w:hAnsi="Times New Roman" w:cs="Times New Roman"/>
+          <w:sz w:val="28"/>
+          <w:szCs w:val="28"/>
+        </w:rPr>
+      </w:pPr>
+    </w:p>
+    <w:p>
+      <w:pPr>
+        <w:ind w:firstLine="0"/>
+        <w:jc w:val="both"/>
+        <w:rPr>
+          <w:rFonts w:ascii="Times New Roman" w:hAnsi="Times New Roman" w:cs="Times New Roman"/>
+          <w:sz w:val="28"/>
+          <w:szCs w:val="28"/>
+        </w:rPr>
+      </w:pPr>
+      <w:r>
+        <w:rPr>
+          <w:rFonts w:ascii="Times New Roman" w:hAnsi="Times New Roman" w:cs="Times New Roman"/>
+          <w:sz w:val="28"/>
+          <w:szCs w:val="28"/>
+        </w:rPr>
+        <w:tab/>
+      </w:r>
+      <w:r>
+        <w:rPr>
+          <w:rFonts w:ascii="Times New Roman" w:hAnsi="Times New Roman" w:cs="Times New Roman"/>
+          <w:sz w:val="28"/>
+          <w:szCs w:val="28"/>
+        </w:rPr>
+        <w:t>Отчисления на социальные нужны (фонд социальной защиты и обязательное страхование) определяются в соответствии с действующими законодательными актами по формуле:</w:t>
+      </w:r>
+    </w:p>
+    <w:p>
+      <w:pPr>
+        <w:ind w:firstLine="0"/>
+        <w:jc w:val="both"/>
+        <w:rPr>
+          <w:rFonts w:ascii="Times New Roman" w:hAnsi="Times New Roman" w:cs="Times New Roman"/>
+          <w:sz w:val="28"/>
+          <w:szCs w:val="28"/>
+        </w:rPr>
+      </w:pPr>
+    </w:p>
+    <w:p>
+      <w:pPr>
+        <w:ind w:firstLine="0"/>
+        <w:jc w:val="center"/>
+        <w:rPr>
+          <w:rFonts w:ascii="Times New Roman" w:hAnsi="Times New Roman" w:cs="Times New Roman"/>
+          <w:sz w:val="28"/>
+          <w:szCs w:val="28"/>
+        </w:rPr>
+      </w:pPr>
+      <w:r>
+        <w:rPr>
+          <w:rFonts w:ascii="Times New Roman" w:eastAsiaTheme="minorEastAsia" w:hAnsi="Times New Roman" w:cs="Times New Roman"/>
+          <w:sz w:val="28"/>
+          <w:szCs w:val="28"/>
+        </w:rPr>
+        <w:t xml:space="preserve">                                        </w:t>
+      </w:r>
       <m:oMath>
         <m:sSub>
           <m:sSubPr>
@@ -25498,7 +25960,7 @@
                 <w:sz w:val="28"/>
                 <w:szCs w:val="28"/>
               </w:rPr>
-              <m:t>100%</m:t>
+              <m:t>100</m:t>
             </m:r>
           </m:den>
         </m:f>
@@ -25511,6 +25973,14 @@
         </w:rPr>
         <w:t>,</w:t>
       </w:r>
+      <w:r>
+        <w:rPr>
+          <w:rFonts w:ascii="Times New Roman" w:eastAsiaTheme="minorEastAsia" w:hAnsi="Times New Roman" w:cs="Times New Roman"/>
+          <w:sz w:val="28"/>
+          <w:szCs w:val="28"/>
+        </w:rPr>
+        <w:t xml:space="preserve">                                              (6.3)</w:t>
+      </w:r>
     </w:p>
     <w:p>
       <w:pPr>
@@ -25539,8 +26009,217 @@
           <w:sz w:val="28"/>
           <w:szCs w:val="28"/>
         </w:rPr>
-        <w:t>где Х – норматив отчислений на социальные нужды.</w:t>
-      </w:r>
+        <w:t>где Х – норматив отчислений на социальные нужды</w:t>
+      </w:r>
+      <w:r>
+        <w:rPr>
+          <w:rFonts w:ascii="Times New Roman" w:hAnsi="Times New Roman" w:cs="Times New Roman"/>
+          <w:sz w:val="28"/>
+          <w:szCs w:val="28"/>
+        </w:rPr>
+        <w:t xml:space="preserve"> (34,6%)</w:t>
+      </w:r>
+      <w:r>
+        <w:rPr>
+          <w:rFonts w:ascii="Times New Roman" w:hAnsi="Times New Roman" w:cs="Times New Roman"/>
+          <w:sz w:val="28"/>
+          <w:szCs w:val="28"/>
+        </w:rPr>
+        <w:t>.</w:t>
+      </w:r>
+    </w:p>
+    <w:p>
+      <w:pPr>
+        <w:ind w:firstLine="0"/>
+        <w:jc w:val="both"/>
+        <w:rPr>
+          <w:rFonts w:ascii="Times New Roman" w:hAnsi="Times New Roman" w:cs="Times New Roman"/>
+          <w:sz w:val="28"/>
+          <w:szCs w:val="28"/>
+        </w:rPr>
+      </w:pPr>
+    </w:p>
+    <w:p>
+      <w:pPr>
+        <w:ind w:firstLine="0"/>
+        <w:jc w:val="center"/>
+        <w:rPr>
+          <w:rFonts w:ascii="Times New Roman" w:hAnsi="Times New Roman" w:cs="Times New Roman"/>
+          <w:sz w:val="28"/>
+          <w:szCs w:val="28"/>
+        </w:rPr>
+      </w:pPr>
+      <m:oMath>
+        <m:sSub>
+          <m:sSubPr>
+            <m:ctrlPr>
+              <w:rPr>
+                <w:rFonts w:ascii="Cambria Math" w:hAnsi="Cambria Math" w:cs="Times New Roman"/>
+                <w:i/>
+                <w:sz w:val="28"/>
+                <w:szCs w:val="28"/>
+              </w:rPr>
+            </m:ctrlPr>
+          </m:sSubPr>
+          <m:e>
+            <m:r>
+              <w:rPr>
+                <w:rFonts w:ascii="Cambria Math" w:hAnsi="Cambria Math" w:cs="Times New Roman"/>
+                <w:sz w:val="28"/>
+                <w:szCs w:val="28"/>
+              </w:rPr>
+              <m:t>З</m:t>
+            </m:r>
+          </m:e>
+          <m:sub>
+            <m:r>
+              <w:rPr>
+                <w:rFonts w:ascii="Cambria Math" w:hAnsi="Cambria Math" w:cs="Times New Roman"/>
+                <w:sz w:val="28"/>
+                <w:szCs w:val="28"/>
+              </w:rPr>
+              <m:t>соц</m:t>
+            </m:r>
+          </m:sub>
+        </m:sSub>
+        <m:r>
+          <w:rPr>
+            <w:rFonts w:ascii="Cambria Math" w:hAnsi="Cambria Math" w:cs="Times New Roman"/>
+            <w:sz w:val="28"/>
+            <w:szCs w:val="28"/>
+          </w:rPr>
+          <m:t>=</m:t>
+        </m:r>
+        <m:f>
+          <m:fPr>
+            <m:ctrlPr>
+              <w:rPr>
+                <w:rFonts w:ascii="Cambria Math" w:hAnsi="Cambria Math" w:cs="Times New Roman"/>
+                <w:i/>
+                <w:sz w:val="28"/>
+                <w:szCs w:val="28"/>
+              </w:rPr>
+            </m:ctrlPr>
+          </m:fPr>
+          <m:num>
+            <m:d>
+              <m:dPr>
+                <m:ctrlPr>
+                  <w:rPr>
+                    <w:rFonts w:ascii="Cambria Math" w:hAnsi="Cambria Math" w:cs="Times New Roman"/>
+                    <w:i/>
+                    <w:sz w:val="28"/>
+                    <w:szCs w:val="28"/>
+                  </w:rPr>
+                </m:ctrlPr>
+              </m:dPr>
+              <m:e>
+                <m:r>
+                  <w:rPr>
+                    <w:rFonts w:ascii="Cambria Math" w:hAnsi="Cambria Math" w:cs="Times New Roman"/>
+                    <w:sz w:val="28"/>
+                    <w:szCs w:val="28"/>
+                  </w:rPr>
+                  <m:t>7,200,000+1,440,000</m:t>
+                </m:r>
+              </m:e>
+            </m:d>
+            <m:r>
+              <w:rPr>
+                <w:rFonts w:ascii="Cambria Math" w:hAnsi="Cambria Math" w:cs="Times New Roman"/>
+                <w:sz w:val="28"/>
+                <w:szCs w:val="28"/>
+              </w:rPr>
+              <m:t>*34,6</m:t>
+            </m:r>
+          </m:num>
+          <m:den>
+            <m:r>
+              <w:rPr>
+                <w:rFonts w:ascii="Cambria Math" w:hAnsi="Cambria Math" w:cs="Times New Roman"/>
+                <w:sz w:val="28"/>
+                <w:szCs w:val="28"/>
+              </w:rPr>
+              <m:t>100</m:t>
+            </m:r>
+          </m:den>
+        </m:f>
+        <m:r>
+          <w:rPr>
+            <w:rFonts w:ascii="Cambria Math" w:eastAsiaTheme="minorEastAsia" w:hAnsi="Cambria Math" w:cs="Times New Roman"/>
+            <w:sz w:val="28"/>
+            <w:szCs w:val="28"/>
+          </w:rPr>
+          <m:t>=</m:t>
+        </m:r>
+        <m:f>
+          <m:fPr>
+            <m:ctrlPr>
+              <w:rPr>
+                <w:rFonts w:ascii="Cambria Math" w:eastAsiaTheme="minorEastAsia" w:hAnsi="Cambria Math" w:cs="Times New Roman"/>
+                <w:i/>
+                <w:sz w:val="28"/>
+                <w:szCs w:val="28"/>
+              </w:rPr>
+            </m:ctrlPr>
+          </m:fPr>
+          <m:num>
+            <m:r>
+              <w:rPr>
+                <w:rFonts w:ascii="Cambria Math" w:eastAsiaTheme="minorEastAsia" w:hAnsi="Cambria Math" w:cs="Times New Roman"/>
+                <w:sz w:val="28"/>
+                <w:szCs w:val="28"/>
+              </w:rPr>
+              <m:t>8,640,000*34,6</m:t>
+            </m:r>
+          </m:num>
+          <m:den>
+            <m:r>
+              <w:rPr>
+                <w:rFonts w:ascii="Cambria Math" w:eastAsiaTheme="minorEastAsia" w:hAnsi="Cambria Math" w:cs="Times New Roman"/>
+                <w:sz w:val="28"/>
+                <w:szCs w:val="28"/>
+              </w:rPr>
+              <m:t>100</m:t>
+            </m:r>
+          </m:den>
+        </m:f>
+        <m:r>
+          <w:rPr>
+            <w:rFonts w:ascii="Cambria Math" w:eastAsiaTheme="minorEastAsia" w:hAnsi="Cambria Math" w:cs="Times New Roman"/>
+            <w:sz w:val="28"/>
+            <w:szCs w:val="28"/>
+          </w:rPr>
+          <m:t>=2,989,440</m:t>
+        </m:r>
+      </m:oMath>
+      <w:r>
+        <w:rPr>
+          <w:rFonts w:ascii="Times New Roman" w:eastAsiaTheme="minorEastAsia" w:hAnsi="Times New Roman" w:cs="Times New Roman"/>
+          <w:sz w:val="28"/>
+          <w:szCs w:val="28"/>
+        </w:rPr>
+        <w:t xml:space="preserve"> руб</w:t>
+      </w:r>
+      <w:r>
+        <w:rPr>
+          <w:rFonts w:ascii="Times New Roman" w:eastAsiaTheme="minorEastAsia" w:hAnsi="Times New Roman" w:cs="Times New Roman"/>
+          <w:sz w:val="28"/>
+          <w:szCs w:val="28"/>
+        </w:rPr>
+        <w:t>.</w:t>
+      </w:r>
+    </w:p>
+    <w:p>
+      <w:pPr>
+        <w:ind w:firstLine="0"/>
+        <w:jc w:val="both"/>
+        <w:rPr>
+          <w:rFonts w:ascii="Times New Roman" w:hAnsi="Times New Roman" w:cs="Times New Roman"/>
+          <w:sz w:val="28"/>
+          <w:szCs w:val="28"/>
+        </w:rPr>
+      </w:pPr>
     </w:p>
     <w:p>
       <w:pPr>
@@ -25591,6 +26270,14 @@
           <w:szCs w:val="28"/>
         </w:rPr>
       </w:pPr>
+      <w:r>
+        <w:rPr>
+          <w:rFonts w:ascii="Times New Roman" w:eastAsiaTheme="minorEastAsia" w:hAnsi="Times New Roman" w:cs="Times New Roman"/>
+          <w:sz w:val="28"/>
+          <w:szCs w:val="28"/>
+        </w:rPr>
+        <w:t xml:space="preserve">                                                  </w:t>
+      </w:r>
       <m:oMath>
         <m:sSub>
           <m:sSubPr>
@@ -25716,7 +26403,7 @@
                 <w:sz w:val="28"/>
                 <w:szCs w:val="28"/>
               </w:rPr>
-              <m:t>100%</m:t>
+              <m:t>100</m:t>
             </m:r>
           </m:den>
         </m:f>
@@ -25728,6 +26415,14 @@
           <w:szCs w:val="28"/>
         </w:rPr>
         <w:t>,</w:t>
+      </w:r>
+      <w:r>
+        <w:rPr>
+          <w:rFonts w:ascii="Times New Roman" w:eastAsiaTheme="minorEastAsia" w:hAnsi="Times New Roman" w:cs="Times New Roman"/>
+          <w:sz w:val="28"/>
+          <w:szCs w:val="28"/>
+        </w:rPr>
+        <w:t xml:space="preserve">                                             (6.4)</w:t>
       </w:r>
     </w:p>
     <w:p>
@@ -25797,26 +26492,23 @@
           <w:sz w:val="28"/>
           <w:szCs w:val="28"/>
         </w:rPr>
-        <w:t xml:space="preserve"> – норматив прочих затрат (принят равным Х%).</w:t>
-      </w:r>
-    </w:p>
-    <w:p>
-      <w:pPr>
-        <w:ind w:firstLine="0"/>
-        <w:rPr>
-          <w:rFonts w:ascii="Times New Roman" w:hAnsi="Times New Roman" w:cs="Times New Roman"/>
-          <w:sz w:val="28"/>
-          <w:szCs w:val="28"/>
-        </w:rPr>
-      </w:pPr>
-      <w:r>
-        <w:rPr>
-          <w:rFonts w:ascii="Times New Roman" w:hAnsi="Times New Roman" w:cs="Times New Roman"/>
-          <w:sz w:val="28"/>
-          <w:szCs w:val="28"/>
-        </w:rPr>
-        <w:tab/>
-        <w:t>Результаты расчетов приведены в таблице Х.Х.</w:t>
+        <w:t xml:space="preserve"> – нормати</w:t>
+      </w:r>
+      <w:r>
+        <w:rPr>
+          <w:rFonts w:ascii="Times New Roman" w:hAnsi="Times New Roman" w:cs="Times New Roman"/>
+          <w:sz w:val="28"/>
+          <w:szCs w:val="28"/>
+        </w:rPr>
+        <w:t>в прочих затрат (принят равным 130</w:t>
+      </w:r>
+      <w:r>
+        <w:rPr>
+          <w:rFonts w:ascii="Times New Roman" w:hAnsi="Times New Roman" w:cs="Times New Roman"/>
+          <w:sz w:val="28"/>
+          <w:szCs w:val="28"/>
+        </w:rPr>
+        <w:t>%).</w:t>
       </w:r>
     </w:p>
     <w:p>
@@ -25839,13 +26531,217 @@
           <w:szCs w:val="28"/>
         </w:rPr>
       </w:pPr>
-      <w:r>
-        <w:rPr>
-          <w:rFonts w:ascii="Times New Roman" w:hAnsi="Times New Roman" w:cs="Times New Roman"/>
-          <w:sz w:val="28"/>
-          <w:szCs w:val="28"/>
-        </w:rPr>
-        <w:t>Таблица Х.Х – Затраты на разработку ПС</w:t>
+      <m:oMath>
+        <m:sSub>
+          <m:sSubPr>
+            <m:ctrlPr>
+              <w:rPr>
+                <w:rFonts w:ascii="Cambria Math" w:hAnsi="Cambria Math" w:cs="Times New Roman"/>
+                <w:i/>
+                <w:sz w:val="28"/>
+                <w:szCs w:val="28"/>
+              </w:rPr>
+            </m:ctrlPr>
+          </m:sSubPr>
+          <m:e>
+            <m:r>
+              <w:rPr>
+                <w:rFonts w:ascii="Cambria Math" w:hAnsi="Cambria Math" w:cs="Times New Roman"/>
+                <w:sz w:val="28"/>
+                <w:szCs w:val="28"/>
+              </w:rPr>
+              <m:t>З</m:t>
+            </m:r>
+          </m:e>
+          <m:sub>
+            <m:r>
+              <w:rPr>
+                <w:rFonts w:ascii="Cambria Math" w:hAnsi="Cambria Math" w:cs="Times New Roman"/>
+                <w:sz w:val="28"/>
+                <w:szCs w:val="28"/>
+              </w:rPr>
+              <m:t>пз</m:t>
+            </m:r>
+          </m:sub>
+        </m:sSub>
+        <m:r>
+          <w:rPr>
+            <w:rFonts w:ascii="Cambria Math" w:hAnsi="Cambria Math" w:cs="Times New Roman"/>
+            <w:sz w:val="28"/>
+            <w:szCs w:val="28"/>
+          </w:rPr>
+          <m:t>=</m:t>
+        </m:r>
+        <m:f>
+          <m:fPr>
+            <m:ctrlPr>
+              <w:rPr>
+                <w:rFonts w:ascii="Cambria Math" w:hAnsi="Cambria Math" w:cs="Times New Roman"/>
+                <w:i/>
+                <w:sz w:val="28"/>
+                <w:szCs w:val="28"/>
+              </w:rPr>
+            </m:ctrlPr>
+          </m:fPr>
+          <m:num>
+            <m:r>
+              <w:rPr>
+                <w:rFonts w:ascii="Cambria Math" w:hAnsi="Cambria Math" w:cs="Times New Roman"/>
+                <w:sz w:val="28"/>
+                <w:szCs w:val="28"/>
+              </w:rPr>
+              <m:t>7,200,000*130</m:t>
+            </m:r>
+          </m:num>
+          <m:den>
+            <m:r>
+              <w:rPr>
+                <w:rFonts w:ascii="Cambria Math" w:hAnsi="Cambria Math" w:cs="Times New Roman"/>
+                <w:sz w:val="28"/>
+                <w:szCs w:val="28"/>
+              </w:rPr>
+              <m:t>100</m:t>
+            </m:r>
+          </m:den>
+        </m:f>
+        <m:r>
+          <w:rPr>
+            <w:rFonts w:ascii="Cambria Math" w:eastAsiaTheme="minorEastAsia" w:hAnsi="Cambria Math" w:cs="Times New Roman"/>
+            <w:sz w:val="28"/>
+            <w:szCs w:val="28"/>
+          </w:rPr>
+          <m:t>=9,360,000</m:t>
+        </m:r>
+      </m:oMath>
+      <w:r>
+        <w:rPr>
+          <w:rFonts w:ascii="Times New Roman" w:eastAsiaTheme="minorEastAsia" w:hAnsi="Times New Roman" w:cs="Times New Roman"/>
+          <w:sz w:val="28"/>
+          <w:szCs w:val="28"/>
+        </w:rPr>
+        <w:t xml:space="preserve"> руб</w:t>
+      </w:r>
+      <w:r>
+        <w:rPr>
+          <w:rFonts w:ascii="Times New Roman" w:eastAsiaTheme="minorEastAsia" w:hAnsi="Times New Roman" w:cs="Times New Roman"/>
+          <w:sz w:val="28"/>
+          <w:szCs w:val="28"/>
+        </w:rPr>
+        <w:t>.</w:t>
+      </w:r>
+    </w:p>
+    <w:p>
+      <w:pPr>
+        <w:ind w:firstLine="0"/>
+        <w:rPr>
+          <w:rFonts w:ascii="Times New Roman" w:hAnsi="Times New Roman" w:cs="Times New Roman"/>
+          <w:sz w:val="28"/>
+          <w:szCs w:val="28"/>
+        </w:rPr>
+      </w:pPr>
+    </w:p>
+    <w:p>
+      <w:pPr>
+        <w:ind w:firstLine="0"/>
+        <w:rPr>
+          <w:rFonts w:ascii="Times New Roman" w:hAnsi="Times New Roman" w:cs="Times New Roman"/>
+          <w:sz w:val="28"/>
+          <w:szCs w:val="28"/>
+        </w:rPr>
+      </w:pPr>
+      <w:r>
+        <w:rPr>
+          <w:rFonts w:ascii="Times New Roman" w:hAnsi="Times New Roman" w:cs="Times New Roman"/>
+          <w:sz w:val="28"/>
+          <w:szCs w:val="28"/>
+        </w:rPr>
+        <w:tab/>
+        <w:t>Результат</w:t>
+      </w:r>
+      <w:r>
+        <w:rPr>
+          <w:rFonts w:ascii="Times New Roman" w:hAnsi="Times New Roman" w:cs="Times New Roman"/>
+          <w:sz w:val="28"/>
+          <w:szCs w:val="28"/>
+        </w:rPr>
+        <w:t>ы расчетов приведены в таблице 6</w:t>
+      </w:r>
+      <w:r>
+        <w:rPr>
+          <w:rFonts w:ascii="Times New Roman" w:hAnsi="Times New Roman" w:cs="Times New Roman"/>
+          <w:sz w:val="28"/>
+          <w:szCs w:val="28"/>
+        </w:rPr>
+        <w:t>.</w:t>
+      </w:r>
+      <w:r>
+        <w:rPr>
+          <w:rFonts w:ascii="Times New Roman" w:hAnsi="Times New Roman" w:cs="Times New Roman"/>
+          <w:sz w:val="28"/>
+          <w:szCs w:val="28"/>
+        </w:rPr>
+        <w:t>1</w:t>
+      </w:r>
+      <w:r>
+        <w:rPr>
+          <w:rFonts w:ascii="Times New Roman" w:hAnsi="Times New Roman" w:cs="Times New Roman"/>
+          <w:sz w:val="28"/>
+          <w:szCs w:val="28"/>
+        </w:rPr>
+        <w:t>.</w:t>
+      </w:r>
+    </w:p>
+    <w:p>
+      <w:pPr>
+        <w:ind w:firstLine="0"/>
+        <w:rPr>
+          <w:rFonts w:ascii="Times New Roman" w:hAnsi="Times New Roman" w:cs="Times New Roman"/>
+          <w:sz w:val="28"/>
+          <w:szCs w:val="28"/>
+        </w:rPr>
+      </w:pPr>
+    </w:p>
+    <w:p>
+      <w:pPr>
+        <w:ind w:firstLine="0"/>
+        <w:jc w:val="center"/>
+        <w:rPr>
+          <w:rFonts w:ascii="Times New Roman" w:hAnsi="Times New Roman" w:cs="Times New Roman"/>
+          <w:sz w:val="28"/>
+          <w:szCs w:val="28"/>
+        </w:rPr>
+      </w:pPr>
+      <w:r>
+        <w:rPr>
+          <w:rFonts w:ascii="Times New Roman" w:hAnsi="Times New Roman" w:cs="Times New Roman"/>
+          <w:sz w:val="28"/>
+          <w:szCs w:val="28"/>
+        </w:rPr>
+        <w:t>Таблица 6</w:t>
+      </w:r>
+      <w:r>
+        <w:rPr>
+          <w:rFonts w:ascii="Times New Roman" w:hAnsi="Times New Roman" w:cs="Times New Roman"/>
+          <w:sz w:val="28"/>
+          <w:szCs w:val="28"/>
+        </w:rPr>
+        <w:t>.</w:t>
+      </w:r>
+      <w:r>
+        <w:rPr>
+          <w:rFonts w:ascii="Times New Roman" w:hAnsi="Times New Roman" w:cs="Times New Roman"/>
+          <w:sz w:val="28"/>
+          <w:szCs w:val="28"/>
+        </w:rPr>
+        <w:t>1</w:t>
+      </w:r>
+      <w:r>
+        <w:rPr>
+          <w:rFonts w:ascii="Times New Roman" w:hAnsi="Times New Roman" w:cs="Times New Roman"/>
+          <w:sz w:val="28"/>
+          <w:szCs w:val="28"/>
+        </w:rPr>
+        <w:t xml:space="preserve"> – Затраты на разработку ПС</w:t>
       </w:r>
     </w:p>
     <w:p>
@@ -25890,6 +26786,7 @@
                 <w:sz w:val="28"/>
                 <w:szCs w:val="28"/>
               </w:rPr>
+              <w:lastRenderedPageBreak/>
               <w:t>Статья затрат</w:t>
             </w:r>
           </w:p>
@@ -25914,7 +26811,23 @@
                 <w:sz w:val="28"/>
                 <w:szCs w:val="28"/>
               </w:rPr>
-              <w:t>Сумма, млн. руб.</w:t>
+              <w:t xml:space="preserve">Сумма, </w:t>
+            </w:r>
+            <w:r>
+              <w:rPr>
+                <w:rFonts w:ascii="Times New Roman" w:hAnsi="Times New Roman" w:cs="Times New Roman"/>
+                <w:sz w:val="28"/>
+                <w:szCs w:val="28"/>
+              </w:rPr>
+              <w:t>тыс</w:t>
+            </w:r>
+            <w:r>
+              <w:rPr>
+                <w:rFonts w:ascii="Times New Roman" w:hAnsi="Times New Roman" w:cs="Times New Roman"/>
+                <w:sz w:val="28"/>
+                <w:szCs w:val="28"/>
+              </w:rPr>
+              <w:t>. руб.</w:t>
             </w:r>
           </w:p>
         </w:tc>
@@ -25958,6 +26871,32 @@
                 <w:szCs w:val="28"/>
               </w:rPr>
             </w:pPr>
+            <w:r>
+              <w:rPr>
+                <w:rFonts w:ascii="Times New Roman" w:hAnsi="Times New Roman" w:cs="Times New Roman"/>
+                <w:sz w:val="28"/>
+                <w:szCs w:val="28"/>
+                <w:lang w:val="en-US"/>
+              </w:rPr>
+              <w:t>7,</w:t>
+            </w:r>
+            <w:r>
+              <w:rPr>
+                <w:rFonts w:ascii="Times New Roman" w:hAnsi="Times New Roman" w:cs="Times New Roman"/>
+                <w:sz w:val="28"/>
+                <w:szCs w:val="28"/>
+                <w:lang w:val="en-US"/>
+              </w:rPr>
+              <w:t>2</w:t>
+            </w:r>
+            <w:r>
+              <w:rPr>
+                <w:rFonts w:ascii="Times New Roman" w:hAnsi="Times New Roman" w:cs="Times New Roman"/>
+                <w:sz w:val="28"/>
+                <w:szCs w:val="28"/>
+              </w:rPr>
+              <w:t>00</w:t>
+            </w:r>
           </w:p>
         </w:tc>
       </w:tr>
@@ -26000,6 +26939,14 @@
                 <w:szCs w:val="28"/>
               </w:rPr>
             </w:pPr>
+            <w:r>
+              <w:rPr>
+                <w:rFonts w:ascii="Times New Roman" w:hAnsi="Times New Roman" w:cs="Times New Roman"/>
+                <w:sz w:val="28"/>
+                <w:szCs w:val="28"/>
+              </w:rPr>
+              <w:t>1,440</w:t>
+            </w:r>
           </w:p>
         </w:tc>
       </w:tr>
@@ -26042,6 +26989,14 @@
                 <w:szCs w:val="28"/>
               </w:rPr>
             </w:pPr>
+            <w:r>
+              <w:rPr>
+                <w:rFonts w:ascii="Times New Roman" w:hAnsi="Times New Roman" w:cs="Times New Roman"/>
+                <w:sz w:val="28"/>
+                <w:szCs w:val="28"/>
+              </w:rPr>
+              <w:t>2,989</w:t>
+            </w:r>
           </w:p>
         </w:tc>
       </w:tr>
@@ -26084,6 +27039,14 @@
                 <w:szCs w:val="28"/>
               </w:rPr>
             </w:pPr>
+            <w:r>
+              <w:rPr>
+                <w:rFonts w:ascii="Times New Roman" w:hAnsi="Times New Roman" w:cs="Times New Roman"/>
+                <w:sz w:val="28"/>
+                <w:szCs w:val="28"/>
+              </w:rPr>
+              <w:t>9,360</w:t>
+            </w:r>
           </w:p>
         </w:tc>
       </w:tr>
@@ -26126,6 +27089,14 @@
                 <w:szCs w:val="28"/>
               </w:rPr>
             </w:pPr>
+            <w:r>
+              <w:rPr>
+                <w:rFonts w:ascii="Times New Roman" w:hAnsi="Times New Roman" w:cs="Times New Roman"/>
+                <w:sz w:val="28"/>
+                <w:szCs w:val="28"/>
+              </w:rPr>
+              <w:t>20,989</w:t>
+            </w:r>
           </w:p>
         </w:tc>
       </w:tr>
@@ -26143,6 +27114,1252 @@
     <w:p>
       <w:pPr>
         <w:ind w:firstLine="708"/>
+        <w:rPr>
+          <w:rFonts w:ascii="Times New Roman" w:hAnsi="Times New Roman" w:cs="Times New Roman"/>
+          <w:sz w:val="28"/>
+          <w:szCs w:val="28"/>
+        </w:rPr>
+      </w:pPr>
+      <w:r>
+        <w:rPr>
+          <w:rFonts w:ascii="Times New Roman" w:hAnsi="Times New Roman" w:cs="Times New Roman"/>
+          <w:sz w:val="28"/>
+          <w:szCs w:val="28"/>
+        </w:rPr>
+        <w:t>Помимо разработки, существенный вклад в сумму всех расходов несут последующие процессы реализации и сопровождения.</w:t>
+      </w:r>
+      <w:r>
+        <w:rPr>
+          <w:rFonts w:ascii="Times New Roman" w:hAnsi="Times New Roman" w:cs="Times New Roman"/>
+          <w:sz w:val="28"/>
+          <w:szCs w:val="28"/>
+        </w:rPr>
+        <w:t xml:space="preserve"> Затраты на реализацию определяются как:</w:t>
+      </w:r>
+    </w:p>
+    <w:p>
+      <w:pPr>
+        <w:ind w:firstLine="708"/>
+        <w:rPr>
+          <w:rFonts w:ascii="Times New Roman" w:hAnsi="Times New Roman" w:cs="Times New Roman"/>
+          <w:sz w:val="28"/>
+          <w:szCs w:val="28"/>
+        </w:rPr>
+      </w:pPr>
+    </w:p>
+    <w:p>
+      <w:pPr>
+        <w:ind w:firstLine="708"/>
+        <w:jc w:val="center"/>
+        <w:rPr>
+          <w:rFonts w:ascii="Times New Roman" w:eastAsiaTheme="minorEastAsia" w:hAnsi="Times New Roman" w:cs="Times New Roman"/>
+          <w:sz w:val="28"/>
+          <w:szCs w:val="28"/>
+        </w:rPr>
+      </w:pPr>
+      <m:oMath>
+        <m:sSub>
+          <m:sSubPr>
+            <m:ctrlPr>
+              <w:rPr>
+                <w:rFonts w:ascii="Cambria Math" w:hAnsi="Cambria Math" w:cs="Times New Roman"/>
+                <w:i/>
+                <w:sz w:val="28"/>
+                <w:szCs w:val="28"/>
+              </w:rPr>
+            </m:ctrlPr>
+          </m:sSubPr>
+          <m:e>
+            <m:r>
+              <w:rPr>
+                <w:rFonts w:ascii="Cambria Math" w:hAnsi="Cambria Math" w:cs="Times New Roman"/>
+                <w:sz w:val="28"/>
+                <w:szCs w:val="28"/>
+              </w:rPr>
+              <m:t>З</m:t>
+            </m:r>
+          </m:e>
+          <m:sub>
+            <m:r>
+              <w:rPr>
+                <w:rFonts w:ascii="Cambria Math" w:hAnsi="Cambria Math" w:cs="Times New Roman"/>
+                <w:sz w:val="28"/>
+                <w:szCs w:val="28"/>
+              </w:rPr>
+              <m:t>реал</m:t>
+            </m:r>
+          </m:sub>
+        </m:sSub>
+        <m:r>
+          <w:rPr>
+            <w:rFonts w:ascii="Cambria Math" w:hAnsi="Cambria Math" w:cs="Times New Roman"/>
+            <w:sz w:val="28"/>
+            <w:szCs w:val="28"/>
+          </w:rPr>
+          <m:t>=</m:t>
+        </m:r>
+        <m:f>
+          <m:fPr>
+            <m:ctrlPr>
+              <w:rPr>
+                <w:rFonts w:ascii="Cambria Math" w:hAnsi="Cambria Math" w:cs="Times New Roman"/>
+                <w:i/>
+                <w:sz w:val="28"/>
+                <w:szCs w:val="28"/>
+              </w:rPr>
+            </m:ctrlPr>
+          </m:fPr>
+          <m:num>
+            <m:sSub>
+              <m:sSubPr>
+                <m:ctrlPr>
+                  <w:rPr>
+                    <w:rFonts w:ascii="Cambria Math" w:hAnsi="Cambria Math" w:cs="Times New Roman"/>
+                    <w:i/>
+                    <w:sz w:val="28"/>
+                    <w:szCs w:val="28"/>
+                  </w:rPr>
+                </m:ctrlPr>
+              </m:sSubPr>
+              <m:e>
+                <m:r>
+                  <w:rPr>
+                    <w:rFonts w:ascii="Cambria Math" w:hAnsi="Cambria Math" w:cs="Times New Roman"/>
+                    <w:sz w:val="28"/>
+                    <w:szCs w:val="28"/>
+                  </w:rPr>
+                  <m:t>З</m:t>
+                </m:r>
+              </m:e>
+              <m:sub>
+                <m:r>
+                  <w:rPr>
+                    <w:rFonts w:ascii="Cambria Math" w:hAnsi="Cambria Math" w:cs="Times New Roman"/>
+                    <w:sz w:val="28"/>
+                    <w:szCs w:val="28"/>
+                  </w:rPr>
+                  <m:t>разр</m:t>
+                </m:r>
+              </m:sub>
+            </m:sSub>
+            <m:sSub>
+              <m:sSubPr>
+                <m:ctrlPr>
+                  <w:rPr>
+                    <w:rFonts w:ascii="Cambria Math" w:hAnsi="Cambria Math" w:cs="Times New Roman"/>
+                    <w:i/>
+                    <w:sz w:val="28"/>
+                    <w:szCs w:val="28"/>
+                  </w:rPr>
+                </m:ctrlPr>
+              </m:sSubPr>
+              <m:e>
+                <m:r>
+                  <w:rPr>
+                    <w:rFonts w:ascii="Cambria Math" w:hAnsi="Cambria Math" w:cs="Times New Roman"/>
+                    <w:sz w:val="28"/>
+                    <w:szCs w:val="28"/>
+                  </w:rPr>
+                  <m:t>Н</m:t>
+                </m:r>
+              </m:e>
+              <m:sub>
+                <m:r>
+                  <w:rPr>
+                    <w:rFonts w:ascii="Cambria Math" w:hAnsi="Cambria Math" w:cs="Times New Roman"/>
+                    <w:sz w:val="28"/>
+                    <w:szCs w:val="28"/>
+                  </w:rPr>
+                  <m:t>р</m:t>
+                </m:r>
+                <m:r>
+                  <w:rPr>
+                    <w:rFonts w:ascii="Cambria Math" w:hAnsi="Cambria Math" w:cs="Times New Roman"/>
+                    <w:sz w:val="28"/>
+                    <w:szCs w:val="28"/>
+                  </w:rPr>
+                  <m:t>еал</m:t>
+                </m:r>
+              </m:sub>
+            </m:sSub>
+          </m:num>
+          <m:den>
+            <m:r>
+              <w:rPr>
+                <w:rFonts w:ascii="Cambria Math" w:hAnsi="Cambria Math" w:cs="Times New Roman"/>
+                <w:sz w:val="28"/>
+                <w:szCs w:val="28"/>
+              </w:rPr>
+              <m:t>100</m:t>
+            </m:r>
+          </m:den>
+        </m:f>
+      </m:oMath>
+      <w:r>
+        <w:rPr>
+          <w:rFonts w:ascii="Times New Roman" w:eastAsiaTheme="minorEastAsia" w:hAnsi="Times New Roman" w:cs="Times New Roman"/>
+          <w:sz w:val="28"/>
+          <w:szCs w:val="28"/>
+        </w:rPr>
+        <w:t>,</w:t>
+      </w:r>
+    </w:p>
+    <w:p>
+      <w:pPr>
+        <w:ind w:firstLine="708"/>
+        <w:rPr>
+          <w:rFonts w:ascii="Times New Roman" w:hAnsi="Times New Roman" w:cs="Times New Roman"/>
+          <w:sz w:val="28"/>
+          <w:szCs w:val="28"/>
+        </w:rPr>
+      </w:pPr>
+    </w:p>
+    <w:p>
+      <w:pPr>
+        <w:ind w:firstLine="0"/>
+        <w:rPr>
+          <w:rFonts w:ascii="Times New Roman" w:hAnsi="Times New Roman" w:cs="Times New Roman"/>
+          <w:sz w:val="28"/>
+          <w:szCs w:val="28"/>
+        </w:rPr>
+      </w:pPr>
+      <w:r>
+        <w:rPr>
+          <w:rFonts w:ascii="Times New Roman" w:hAnsi="Times New Roman" w:cs="Times New Roman"/>
+          <w:sz w:val="28"/>
+          <w:szCs w:val="28"/>
+        </w:rPr>
+        <w:t>Г</w:t>
+      </w:r>
+      <w:r>
+        <w:rPr>
+          <w:rFonts w:ascii="Times New Roman" w:hAnsi="Times New Roman" w:cs="Times New Roman"/>
+          <w:sz w:val="28"/>
+          <w:szCs w:val="28"/>
+        </w:rPr>
+        <w:t>де</w:t>
+      </w:r>
+      <w:r>
+        <w:rPr>
+          <w:rFonts w:ascii="Times New Roman" w:eastAsiaTheme="minorEastAsia" w:hAnsi="Times New Roman" w:cs="Times New Roman"/>
+          <w:sz w:val="28"/>
+          <w:szCs w:val="28"/>
+        </w:rPr>
+        <w:t xml:space="preserve"> </w:t>
+      </w:r>
+      <m:oMath>
+        <m:sSub>
+          <m:sSubPr>
+            <m:ctrlPr>
+              <w:rPr>
+                <w:rFonts w:ascii="Cambria Math" w:hAnsi="Cambria Math" w:cs="Times New Roman"/>
+                <w:i/>
+                <w:sz w:val="28"/>
+                <w:szCs w:val="28"/>
+              </w:rPr>
+            </m:ctrlPr>
+          </m:sSubPr>
+          <m:e>
+            <m:r>
+              <w:rPr>
+                <w:rFonts w:ascii="Cambria Math" w:hAnsi="Cambria Math" w:cs="Times New Roman"/>
+                <w:sz w:val="28"/>
+                <w:szCs w:val="28"/>
+              </w:rPr>
+              <m:t>З</m:t>
+            </m:r>
+          </m:e>
+          <m:sub>
+            <m:r>
+              <w:rPr>
+                <w:rFonts w:ascii="Cambria Math" w:hAnsi="Cambria Math" w:cs="Times New Roman"/>
+                <w:sz w:val="28"/>
+                <w:szCs w:val="28"/>
+              </w:rPr>
+              <m:t>разр</m:t>
+            </m:r>
+          </m:sub>
+        </m:sSub>
+      </m:oMath>
+      <w:r>
+        <w:rPr>
+          <w:rFonts w:ascii="Times New Roman" w:eastAsiaTheme="minorEastAsia" w:hAnsi="Times New Roman" w:cs="Times New Roman"/>
+          <w:sz w:val="28"/>
+          <w:szCs w:val="28"/>
+        </w:rPr>
+        <w:t xml:space="preserve"> – ранее вычисленная сумма затрат на разработку</w:t>
+      </w:r>
+      <w:r>
+        <w:rPr>
+          <w:rFonts w:ascii="Times New Roman" w:eastAsiaTheme="minorEastAsia" w:hAnsi="Times New Roman" w:cs="Times New Roman"/>
+          <w:sz w:val="28"/>
+          <w:szCs w:val="28"/>
+        </w:rPr>
+        <w:t>,</w:t>
+      </w:r>
+      <w:r>
+        <w:rPr>
+          <w:rFonts w:ascii="Times New Roman" w:hAnsi="Times New Roman" w:cs="Times New Roman"/>
+          <w:sz w:val="28"/>
+          <w:szCs w:val="28"/>
+        </w:rPr>
+        <w:t xml:space="preserve"> </w:t>
+      </w:r>
+      <m:oMath>
+        <m:sSub>
+          <m:sSubPr>
+            <m:ctrlPr>
+              <w:rPr>
+                <w:rFonts w:ascii="Cambria Math" w:hAnsi="Cambria Math" w:cs="Times New Roman"/>
+                <w:i/>
+                <w:sz w:val="28"/>
+                <w:szCs w:val="28"/>
+              </w:rPr>
+            </m:ctrlPr>
+          </m:sSubPr>
+          <m:e>
+            <m:r>
+              <w:rPr>
+                <w:rFonts w:ascii="Cambria Math" w:hAnsi="Cambria Math" w:cs="Times New Roman"/>
+                <w:sz w:val="28"/>
+                <w:szCs w:val="28"/>
+              </w:rPr>
+              <m:t>Н</m:t>
+            </m:r>
+          </m:e>
+          <m:sub>
+            <m:r>
+              <w:rPr>
+                <w:rFonts w:ascii="Cambria Math" w:hAnsi="Cambria Math" w:cs="Times New Roman"/>
+                <w:sz w:val="28"/>
+                <w:szCs w:val="28"/>
+              </w:rPr>
+              <m:t>реал</m:t>
+            </m:r>
+          </m:sub>
+        </m:sSub>
+      </m:oMath>
+      <w:r>
+        <w:rPr>
+          <w:rFonts w:ascii="Times New Roman" w:eastAsiaTheme="minorEastAsia" w:hAnsi="Times New Roman" w:cs="Times New Roman"/>
+          <w:sz w:val="28"/>
+          <w:szCs w:val="28"/>
+        </w:rPr>
+        <w:t xml:space="preserve"> – норматив затрат на реализацию</w:t>
+      </w:r>
+      <w:r>
+        <w:rPr>
+          <w:rFonts w:ascii="Times New Roman" w:eastAsiaTheme="minorEastAsia" w:hAnsi="Times New Roman" w:cs="Times New Roman"/>
+          <w:sz w:val="28"/>
+          <w:szCs w:val="28"/>
+        </w:rPr>
+        <w:t xml:space="preserve"> (5%).</w:t>
+      </w:r>
+      <w:r>
+        <w:rPr>
+          <w:rFonts w:ascii="Times New Roman" w:hAnsi="Times New Roman" w:cs="Times New Roman"/>
+          <w:sz w:val="28"/>
+          <w:szCs w:val="28"/>
+        </w:rPr>
+        <w:t xml:space="preserve"> </w:t>
+      </w:r>
+    </w:p>
+    <w:p>
+      <w:pPr>
+        <w:ind w:firstLine="708"/>
+        <w:rPr>
+          <w:rFonts w:ascii="Times New Roman" w:hAnsi="Times New Roman" w:cs="Times New Roman"/>
+          <w:sz w:val="28"/>
+          <w:szCs w:val="28"/>
+        </w:rPr>
+      </w:pPr>
+    </w:p>
+    <w:p>
+      <w:pPr>
+        <w:ind w:firstLine="708"/>
+        <w:jc w:val="center"/>
+        <w:rPr>
+          <w:rFonts w:ascii="Times New Roman" w:eastAsiaTheme="minorEastAsia" w:hAnsi="Times New Roman" w:cs="Times New Roman"/>
+          <w:sz w:val="28"/>
+          <w:szCs w:val="28"/>
+        </w:rPr>
+      </w:pPr>
+      <m:oMath>
+        <m:sSub>
+          <m:sSubPr>
+            <m:ctrlPr>
+              <w:rPr>
+                <w:rFonts w:ascii="Cambria Math" w:hAnsi="Cambria Math" w:cs="Times New Roman"/>
+                <w:i/>
+                <w:sz w:val="28"/>
+                <w:szCs w:val="28"/>
+              </w:rPr>
+            </m:ctrlPr>
+          </m:sSubPr>
+          <m:e>
+            <m:r>
+              <w:rPr>
+                <w:rFonts w:ascii="Cambria Math" w:hAnsi="Cambria Math" w:cs="Times New Roman"/>
+                <w:sz w:val="28"/>
+                <w:szCs w:val="28"/>
+              </w:rPr>
+              <m:t>З</m:t>
+            </m:r>
+          </m:e>
+          <m:sub>
+            <m:r>
+              <w:rPr>
+                <w:rFonts w:ascii="Cambria Math" w:hAnsi="Cambria Math" w:cs="Times New Roman"/>
+                <w:sz w:val="28"/>
+                <w:szCs w:val="28"/>
+              </w:rPr>
+              <m:t>реал</m:t>
+            </m:r>
+          </m:sub>
+        </m:sSub>
+        <m:r>
+          <w:rPr>
+            <w:rFonts w:ascii="Cambria Math" w:hAnsi="Cambria Math" w:cs="Times New Roman"/>
+            <w:sz w:val="28"/>
+            <w:szCs w:val="28"/>
+          </w:rPr>
+          <m:t>=</m:t>
+        </m:r>
+        <m:f>
+          <m:fPr>
+            <m:ctrlPr>
+              <w:rPr>
+                <w:rFonts w:ascii="Cambria Math" w:hAnsi="Cambria Math" w:cs="Times New Roman"/>
+                <w:i/>
+                <w:sz w:val="28"/>
+                <w:szCs w:val="28"/>
+              </w:rPr>
+            </m:ctrlPr>
+          </m:fPr>
+          <m:num>
+            <m:sSub>
+              <m:sSubPr>
+                <m:ctrlPr>
+                  <w:rPr>
+                    <w:rFonts w:ascii="Cambria Math" w:hAnsi="Cambria Math" w:cs="Times New Roman"/>
+                    <w:i/>
+                    <w:sz w:val="28"/>
+                    <w:szCs w:val="28"/>
+                  </w:rPr>
+                </m:ctrlPr>
+              </m:sSubPr>
+              <m:e>
+                <m:r>
+                  <w:rPr>
+                    <w:rFonts w:ascii="Cambria Math" w:hAnsi="Cambria Math" w:cs="Times New Roman"/>
+                    <w:sz w:val="28"/>
+                    <w:szCs w:val="28"/>
+                  </w:rPr>
+                  <m:t>З</m:t>
+                </m:r>
+              </m:e>
+              <m:sub>
+                <m:r>
+                  <w:rPr>
+                    <w:rFonts w:ascii="Cambria Math" w:hAnsi="Cambria Math" w:cs="Times New Roman"/>
+                    <w:sz w:val="28"/>
+                    <w:szCs w:val="28"/>
+                  </w:rPr>
+                  <m:t>разр</m:t>
+                </m:r>
+              </m:sub>
+            </m:sSub>
+            <m:sSub>
+              <m:sSubPr>
+                <m:ctrlPr>
+                  <w:rPr>
+                    <w:rFonts w:ascii="Cambria Math" w:hAnsi="Cambria Math" w:cs="Times New Roman"/>
+                    <w:i/>
+                    <w:sz w:val="28"/>
+                    <w:szCs w:val="28"/>
+                  </w:rPr>
+                </m:ctrlPr>
+              </m:sSubPr>
+              <m:e>
+                <m:r>
+                  <w:rPr>
+                    <w:rFonts w:ascii="Cambria Math" w:hAnsi="Cambria Math" w:cs="Times New Roman"/>
+                    <w:sz w:val="28"/>
+                    <w:szCs w:val="28"/>
+                  </w:rPr>
+                  <m:t>Н</m:t>
+                </m:r>
+              </m:e>
+              <m:sub>
+                <m:r>
+                  <w:rPr>
+                    <w:rFonts w:ascii="Cambria Math" w:hAnsi="Cambria Math" w:cs="Times New Roman"/>
+                    <w:sz w:val="28"/>
+                    <w:szCs w:val="28"/>
+                  </w:rPr>
+                  <m:t>реал</m:t>
+                </m:r>
+              </m:sub>
+            </m:sSub>
+          </m:num>
+          <m:den>
+            <m:r>
+              <w:rPr>
+                <w:rFonts w:ascii="Cambria Math" w:hAnsi="Cambria Math" w:cs="Times New Roman"/>
+                <w:sz w:val="28"/>
+                <w:szCs w:val="28"/>
+              </w:rPr>
+              <m:t>100</m:t>
+            </m:r>
+          </m:den>
+        </m:f>
+        <m:r>
+          <w:rPr>
+            <w:rFonts w:ascii="Cambria Math" w:hAnsi="Cambria Math" w:cs="Times New Roman"/>
+            <w:sz w:val="28"/>
+            <w:szCs w:val="28"/>
+          </w:rPr>
+          <m:t>=</m:t>
+        </m:r>
+        <m:f>
+          <m:fPr>
+            <m:ctrlPr>
+              <w:rPr>
+                <w:rFonts w:ascii="Cambria Math" w:hAnsi="Cambria Math" w:cs="Times New Roman"/>
+                <w:i/>
+                <w:sz w:val="28"/>
+                <w:szCs w:val="28"/>
+              </w:rPr>
+            </m:ctrlPr>
+          </m:fPr>
+          <m:num>
+            <m:r>
+              <w:rPr>
+                <w:rFonts w:ascii="Cambria Math" w:hAnsi="Cambria Math" w:cs="Times New Roman"/>
+                <w:sz w:val="28"/>
+                <w:szCs w:val="28"/>
+              </w:rPr>
+              <m:t>20,989,000</m:t>
+            </m:r>
+            <m:r>
+              <w:rPr>
+                <w:rFonts w:ascii="Cambria Math" w:hAnsi="Cambria Math" w:cs="Times New Roman"/>
+                <w:sz w:val="28"/>
+                <w:szCs w:val="28"/>
+              </w:rPr>
+              <m:t>*5</m:t>
+            </m:r>
+          </m:num>
+          <m:den>
+            <m:r>
+              <w:rPr>
+                <w:rFonts w:ascii="Cambria Math" w:hAnsi="Cambria Math" w:cs="Times New Roman"/>
+                <w:sz w:val="28"/>
+                <w:szCs w:val="28"/>
+              </w:rPr>
+              <m:t>100</m:t>
+            </m:r>
+          </m:den>
+        </m:f>
+        <m:r>
+          <w:rPr>
+            <w:rFonts w:ascii="Cambria Math" w:eastAsiaTheme="minorEastAsia" w:hAnsi="Cambria Math" w:cs="Times New Roman"/>
+            <w:sz w:val="28"/>
+            <w:szCs w:val="28"/>
+          </w:rPr>
+          <m:t>=</m:t>
+        </m:r>
+        <m:r>
+          <w:rPr>
+            <w:rFonts w:ascii="Cambria Math" w:eastAsiaTheme="minorEastAsia" w:hAnsi="Cambria Math" w:cs="Times New Roman"/>
+            <w:sz w:val="28"/>
+            <w:szCs w:val="28"/>
+          </w:rPr>
+          <m:t>1,</m:t>
+        </m:r>
+        <m:r>
+          <w:rPr>
+            <w:rFonts w:ascii="Cambria Math" w:eastAsiaTheme="minorEastAsia" w:hAnsi="Cambria Math" w:cs="Times New Roman"/>
+            <w:sz w:val="28"/>
+            <w:szCs w:val="28"/>
+          </w:rPr>
+          <m:t>0</m:t>
+        </m:r>
+        <m:r>
+          <w:rPr>
+            <w:rFonts w:ascii="Cambria Math" w:eastAsiaTheme="minorEastAsia" w:hAnsi="Cambria Math" w:cs="Times New Roman"/>
+            <w:sz w:val="28"/>
+            <w:szCs w:val="28"/>
+          </w:rPr>
+          <m:t>49</m:t>
+        </m:r>
+        <m:r>
+          <w:rPr>
+            <w:rFonts w:ascii="Cambria Math" w:eastAsiaTheme="minorEastAsia" w:hAnsi="Cambria Math" w:cs="Times New Roman"/>
+            <w:sz w:val="28"/>
+            <w:szCs w:val="28"/>
+          </w:rPr>
+          <m:t>,</m:t>
+        </m:r>
+        <m:r>
+          <w:rPr>
+            <w:rFonts w:ascii="Cambria Math" w:eastAsiaTheme="minorEastAsia" w:hAnsi="Cambria Math" w:cs="Times New Roman"/>
+            <w:sz w:val="28"/>
+            <w:szCs w:val="28"/>
+          </w:rPr>
+          <m:t>45</m:t>
+        </m:r>
+        <m:r>
+          <w:rPr>
+            <w:rFonts w:ascii="Cambria Math" w:eastAsiaTheme="minorEastAsia" w:hAnsi="Cambria Math" w:cs="Times New Roman"/>
+            <w:sz w:val="28"/>
+            <w:szCs w:val="28"/>
+          </w:rPr>
+          <m:t>0</m:t>
+        </m:r>
+      </m:oMath>
+      <w:r>
+        <w:rPr>
+          <w:rFonts w:ascii="Times New Roman" w:eastAsiaTheme="minorEastAsia" w:hAnsi="Times New Roman" w:cs="Times New Roman"/>
+          <w:sz w:val="28"/>
+          <w:szCs w:val="28"/>
+        </w:rPr>
+        <w:t xml:space="preserve"> руб.</w:t>
+      </w:r>
+    </w:p>
+    <w:p>
+      <w:pPr>
+        <w:ind w:firstLine="0"/>
+        <w:rPr>
+          <w:rFonts w:ascii="Times New Roman" w:hAnsi="Times New Roman" w:cs="Times New Roman"/>
+          <w:sz w:val="28"/>
+          <w:szCs w:val="28"/>
+        </w:rPr>
+      </w:pPr>
+    </w:p>
+    <w:p>
+      <w:pPr>
+        <w:ind w:firstLine="708"/>
+        <w:rPr>
+          <w:rFonts w:ascii="Times New Roman" w:hAnsi="Times New Roman" w:cs="Times New Roman"/>
+          <w:sz w:val="28"/>
+          <w:szCs w:val="28"/>
+        </w:rPr>
+      </w:pPr>
+      <w:r>
+        <w:rPr>
+          <w:rFonts w:ascii="Times New Roman" w:hAnsi="Times New Roman" w:cs="Times New Roman"/>
+          <w:sz w:val="28"/>
+          <w:szCs w:val="28"/>
+        </w:rPr>
+        <w:t>Затраты на сопровождение</w:t>
+      </w:r>
+      <w:r>
+        <w:rPr>
+          <w:rFonts w:ascii="Times New Roman" w:hAnsi="Times New Roman" w:cs="Times New Roman"/>
+          <w:sz w:val="28"/>
+          <w:szCs w:val="28"/>
+        </w:rPr>
+        <w:t xml:space="preserve"> </w:t>
+      </w:r>
+      <w:r>
+        <w:rPr>
+          <w:rFonts w:ascii="Times New Roman" w:hAnsi="Times New Roman" w:cs="Times New Roman"/>
+          <w:sz w:val="28"/>
+          <w:szCs w:val="28"/>
+        </w:rPr>
+        <w:t xml:space="preserve">ПС </w:t>
+      </w:r>
+      <w:r>
+        <w:rPr>
+          <w:rFonts w:ascii="Times New Roman" w:hAnsi="Times New Roman" w:cs="Times New Roman"/>
+          <w:sz w:val="28"/>
+          <w:szCs w:val="28"/>
+        </w:rPr>
+        <w:t>определяются по формуле:</w:t>
+      </w:r>
+    </w:p>
+    <w:p>
+      <w:pPr>
+        <w:ind w:firstLine="0"/>
+        <w:rPr>
+          <w:rFonts w:ascii="Times New Roman" w:hAnsi="Times New Roman" w:cs="Times New Roman"/>
+          <w:sz w:val="28"/>
+          <w:szCs w:val="28"/>
+        </w:rPr>
+      </w:pPr>
+    </w:p>
+    <w:p>
+      <w:pPr>
+        <w:ind w:firstLine="0"/>
+        <w:jc w:val="center"/>
+        <w:rPr>
+          <w:rFonts w:ascii="Times New Roman" w:eastAsiaTheme="minorEastAsia" w:hAnsi="Times New Roman" w:cs="Times New Roman"/>
+          <w:sz w:val="28"/>
+          <w:szCs w:val="28"/>
+        </w:rPr>
+      </w:pPr>
+      <m:oMath>
+        <m:sSub>
+          <m:sSubPr>
+            <m:ctrlPr>
+              <w:rPr>
+                <w:rFonts w:ascii="Cambria Math" w:hAnsi="Cambria Math" w:cs="Times New Roman"/>
+                <w:i/>
+                <w:sz w:val="28"/>
+                <w:szCs w:val="28"/>
+              </w:rPr>
+            </m:ctrlPr>
+          </m:sSubPr>
+          <m:e>
+            <m:r>
+              <w:rPr>
+                <w:rFonts w:ascii="Cambria Math" w:hAnsi="Cambria Math" w:cs="Times New Roman"/>
+                <w:sz w:val="28"/>
+                <w:szCs w:val="28"/>
+              </w:rPr>
+              <m:t>З</m:t>
+            </m:r>
+          </m:e>
+          <m:sub>
+            <m:r>
+              <w:rPr>
+                <w:rFonts w:ascii="Cambria Math" w:hAnsi="Cambria Math" w:cs="Times New Roman"/>
+                <w:sz w:val="28"/>
+                <w:szCs w:val="28"/>
+              </w:rPr>
+              <m:t>сопр</m:t>
+            </m:r>
+          </m:sub>
+        </m:sSub>
+        <m:r>
+          <w:rPr>
+            <w:rFonts w:ascii="Cambria Math" w:hAnsi="Cambria Math" w:cs="Times New Roman"/>
+            <w:sz w:val="28"/>
+            <w:szCs w:val="28"/>
+          </w:rPr>
+          <m:t>=</m:t>
+        </m:r>
+        <m:f>
+          <m:fPr>
+            <m:ctrlPr>
+              <w:rPr>
+                <w:rFonts w:ascii="Cambria Math" w:hAnsi="Cambria Math" w:cs="Times New Roman"/>
+                <w:i/>
+                <w:sz w:val="28"/>
+                <w:szCs w:val="28"/>
+              </w:rPr>
+            </m:ctrlPr>
+          </m:fPr>
+          <m:num>
+            <m:sSub>
+              <m:sSubPr>
+                <m:ctrlPr>
+                  <w:rPr>
+                    <w:rFonts w:ascii="Cambria Math" w:hAnsi="Cambria Math" w:cs="Times New Roman"/>
+                    <w:i/>
+                    <w:sz w:val="28"/>
+                    <w:szCs w:val="28"/>
+                  </w:rPr>
+                </m:ctrlPr>
+              </m:sSubPr>
+              <m:e>
+                <m:r>
+                  <w:rPr>
+                    <w:rFonts w:ascii="Cambria Math" w:hAnsi="Cambria Math" w:cs="Times New Roman"/>
+                    <w:sz w:val="28"/>
+                    <w:szCs w:val="28"/>
+                  </w:rPr>
+                  <m:t>З</m:t>
+                </m:r>
+              </m:e>
+              <m:sub>
+                <m:r>
+                  <w:rPr>
+                    <w:rFonts w:ascii="Cambria Math" w:hAnsi="Cambria Math" w:cs="Times New Roman"/>
+                    <w:sz w:val="28"/>
+                    <w:szCs w:val="28"/>
+                  </w:rPr>
+                  <m:t>разр</m:t>
+                </m:r>
+              </m:sub>
+            </m:sSub>
+            <m:sSub>
+              <m:sSubPr>
+                <m:ctrlPr>
+                  <w:rPr>
+                    <w:rFonts w:ascii="Cambria Math" w:hAnsi="Cambria Math" w:cs="Times New Roman"/>
+                    <w:i/>
+                    <w:sz w:val="28"/>
+                    <w:szCs w:val="28"/>
+                  </w:rPr>
+                </m:ctrlPr>
+              </m:sSubPr>
+              <m:e>
+                <m:r>
+                  <w:rPr>
+                    <w:rFonts w:ascii="Cambria Math" w:hAnsi="Cambria Math" w:cs="Times New Roman"/>
+                    <w:sz w:val="28"/>
+                    <w:szCs w:val="28"/>
+                  </w:rPr>
+                  <m:t>Н</m:t>
+                </m:r>
+              </m:e>
+              <m:sub>
+                <m:r>
+                  <w:rPr>
+                    <w:rFonts w:ascii="Cambria Math" w:hAnsi="Cambria Math" w:cs="Times New Roman"/>
+                    <w:sz w:val="28"/>
+                    <w:szCs w:val="28"/>
+                  </w:rPr>
+                  <m:t>сопр</m:t>
+                </m:r>
+              </m:sub>
+            </m:sSub>
+          </m:num>
+          <m:den>
+            <m:r>
+              <w:rPr>
+                <w:rFonts w:ascii="Cambria Math" w:hAnsi="Cambria Math" w:cs="Times New Roman"/>
+                <w:sz w:val="28"/>
+                <w:szCs w:val="28"/>
+              </w:rPr>
+              <m:t>100</m:t>
+            </m:r>
+          </m:den>
+        </m:f>
+      </m:oMath>
+      <w:r>
+        <w:rPr>
+          <w:rFonts w:ascii="Times New Roman" w:eastAsiaTheme="minorEastAsia" w:hAnsi="Times New Roman" w:cs="Times New Roman"/>
+          <w:sz w:val="28"/>
+          <w:szCs w:val="28"/>
+        </w:rPr>
+        <w:t>,</w:t>
+      </w:r>
+    </w:p>
+    <w:p>
+      <w:pPr>
+        <w:ind w:firstLine="0"/>
+        <w:rPr>
+          <w:rFonts w:ascii="Times New Roman" w:eastAsiaTheme="minorEastAsia" w:hAnsi="Times New Roman" w:cs="Times New Roman"/>
+          <w:sz w:val="28"/>
+          <w:szCs w:val="28"/>
+        </w:rPr>
+      </w:pPr>
+    </w:p>
+    <w:p>
+      <w:pPr>
+        <w:ind w:firstLine="0"/>
+        <w:rPr>
+          <w:rFonts w:ascii="Times New Roman" w:hAnsi="Times New Roman" w:cs="Times New Roman"/>
+          <w:sz w:val="28"/>
+          <w:szCs w:val="28"/>
+        </w:rPr>
+      </w:pPr>
+      <w:r>
+        <w:rPr>
+          <w:rFonts w:ascii="Times New Roman" w:eastAsiaTheme="minorEastAsia" w:hAnsi="Times New Roman" w:cs="Times New Roman"/>
+          <w:sz w:val="28"/>
+          <w:szCs w:val="28"/>
+        </w:rPr>
+        <w:t xml:space="preserve">где </w:t>
+      </w:r>
+      <m:oMath>
+        <m:sSub>
+          <m:sSubPr>
+            <m:ctrlPr>
+              <w:rPr>
+                <w:rFonts w:ascii="Cambria Math" w:hAnsi="Cambria Math" w:cs="Times New Roman"/>
+                <w:i/>
+                <w:sz w:val="28"/>
+                <w:szCs w:val="28"/>
+              </w:rPr>
+            </m:ctrlPr>
+          </m:sSubPr>
+          <m:e>
+            <m:r>
+              <w:rPr>
+                <w:rFonts w:ascii="Cambria Math" w:hAnsi="Cambria Math" w:cs="Times New Roman"/>
+                <w:sz w:val="28"/>
+                <w:szCs w:val="28"/>
+              </w:rPr>
+              <m:t>Н</m:t>
+            </m:r>
+          </m:e>
+          <m:sub>
+            <m:r>
+              <w:rPr>
+                <w:rFonts w:ascii="Cambria Math" w:hAnsi="Cambria Math" w:cs="Times New Roman"/>
+                <w:sz w:val="28"/>
+                <w:szCs w:val="28"/>
+              </w:rPr>
+              <m:t>сопр</m:t>
+            </m:r>
+          </m:sub>
+        </m:sSub>
+      </m:oMath>
+      <w:r>
+        <w:rPr>
+          <w:rFonts w:ascii="Times New Roman" w:eastAsiaTheme="minorEastAsia" w:hAnsi="Times New Roman" w:cs="Times New Roman"/>
+          <w:sz w:val="28"/>
+          <w:szCs w:val="28"/>
+        </w:rPr>
+        <w:t xml:space="preserve"> – норматив затрат на сопровождение</w:t>
+      </w:r>
+      <w:r>
+        <w:rPr>
+          <w:rFonts w:ascii="Times New Roman" w:eastAsiaTheme="minorEastAsia" w:hAnsi="Times New Roman" w:cs="Times New Roman"/>
+          <w:sz w:val="28"/>
+          <w:szCs w:val="28"/>
+        </w:rPr>
+        <w:t xml:space="preserve"> (</w:t>
+      </w:r>
+      <w:r>
+        <w:rPr>
+          <w:rFonts w:ascii="Times New Roman" w:eastAsiaTheme="minorEastAsia" w:hAnsi="Times New Roman" w:cs="Times New Roman"/>
+          <w:sz w:val="28"/>
+          <w:szCs w:val="28"/>
+        </w:rPr>
+        <w:t>15%)</w:t>
+      </w:r>
+      <w:r>
+        <w:rPr>
+          <w:rFonts w:ascii="Times New Roman" w:eastAsiaTheme="minorEastAsia" w:hAnsi="Times New Roman" w:cs="Times New Roman"/>
+          <w:sz w:val="28"/>
+          <w:szCs w:val="28"/>
+        </w:rPr>
+        <w:t>.</w:t>
+      </w:r>
+    </w:p>
+    <w:p>
+      <w:pPr>
+        <w:ind w:firstLine="0"/>
+        <w:rPr>
+          <w:rFonts w:ascii="Times New Roman" w:hAnsi="Times New Roman" w:cs="Times New Roman"/>
+          <w:sz w:val="28"/>
+          <w:szCs w:val="28"/>
+        </w:rPr>
+      </w:pPr>
+    </w:p>
+    <w:p>
+      <w:pPr>
+        <w:ind w:firstLine="0"/>
+        <w:jc w:val="center"/>
+        <w:rPr>
+          <w:rFonts w:ascii="Times New Roman" w:eastAsiaTheme="minorEastAsia" w:hAnsi="Times New Roman" w:cs="Times New Roman"/>
+          <w:sz w:val="28"/>
+          <w:szCs w:val="28"/>
+        </w:rPr>
+      </w:pPr>
+      <m:oMath>
+        <m:sSub>
+          <m:sSubPr>
+            <m:ctrlPr>
+              <w:rPr>
+                <w:rFonts w:ascii="Cambria Math" w:hAnsi="Cambria Math" w:cs="Times New Roman"/>
+                <w:i/>
+                <w:sz w:val="28"/>
+                <w:szCs w:val="28"/>
+              </w:rPr>
+            </m:ctrlPr>
+          </m:sSubPr>
+          <m:e>
+            <m:r>
+              <w:rPr>
+                <w:rFonts w:ascii="Cambria Math" w:hAnsi="Cambria Math" w:cs="Times New Roman"/>
+                <w:sz w:val="28"/>
+                <w:szCs w:val="28"/>
+              </w:rPr>
+              <m:t>З</m:t>
+            </m:r>
+          </m:e>
+          <m:sub>
+            <m:r>
+              <w:rPr>
+                <w:rFonts w:ascii="Cambria Math" w:hAnsi="Cambria Math" w:cs="Times New Roman"/>
+                <w:sz w:val="28"/>
+                <w:szCs w:val="28"/>
+              </w:rPr>
+              <m:t>сопр</m:t>
+            </m:r>
+          </m:sub>
+        </m:sSub>
+        <m:r>
+          <w:rPr>
+            <w:rFonts w:ascii="Cambria Math" w:hAnsi="Cambria Math" w:cs="Times New Roman"/>
+            <w:sz w:val="28"/>
+            <w:szCs w:val="28"/>
+          </w:rPr>
+          <m:t>=</m:t>
+        </m:r>
+        <m:f>
+          <m:fPr>
+            <m:ctrlPr>
+              <w:rPr>
+                <w:rFonts w:ascii="Cambria Math" w:hAnsi="Cambria Math" w:cs="Times New Roman"/>
+                <w:i/>
+                <w:sz w:val="28"/>
+                <w:szCs w:val="28"/>
+              </w:rPr>
+            </m:ctrlPr>
+          </m:fPr>
+          <m:num>
+            <m:r>
+              <w:rPr>
+                <w:rFonts w:ascii="Cambria Math" w:hAnsi="Cambria Math" w:cs="Times New Roman"/>
+                <w:sz w:val="28"/>
+                <w:szCs w:val="28"/>
+              </w:rPr>
+              <m:t>20,989,000*15</m:t>
+            </m:r>
+          </m:num>
+          <m:den>
+            <m:r>
+              <w:rPr>
+                <w:rFonts w:ascii="Cambria Math" w:hAnsi="Cambria Math" w:cs="Times New Roman"/>
+                <w:sz w:val="28"/>
+                <w:szCs w:val="28"/>
+              </w:rPr>
+              <m:t>100</m:t>
+            </m:r>
+          </m:den>
+        </m:f>
+        <m:r>
+          <w:rPr>
+            <w:rFonts w:ascii="Cambria Math" w:hAnsi="Cambria Math" w:cs="Times New Roman"/>
+            <w:sz w:val="28"/>
+            <w:szCs w:val="28"/>
+          </w:rPr>
+          <m:t>=3,148,350 руб</m:t>
+        </m:r>
+      </m:oMath>
+      <w:r>
+        <w:rPr>
+          <w:rFonts w:ascii="Times New Roman" w:eastAsiaTheme="minorEastAsia" w:hAnsi="Times New Roman" w:cs="Times New Roman"/>
+          <w:sz w:val="28"/>
+          <w:szCs w:val="28"/>
+        </w:rPr>
+        <w:t>.</w:t>
+      </w:r>
+    </w:p>
+    <w:p>
+      <w:pPr>
+        <w:ind w:firstLine="0"/>
+        <w:rPr>
+          <w:rFonts w:ascii="Times New Roman" w:hAnsi="Times New Roman" w:cs="Times New Roman"/>
+          <w:sz w:val="28"/>
+          <w:szCs w:val="28"/>
+        </w:rPr>
+      </w:pPr>
+    </w:p>
+    <w:p>
+      <w:pPr>
+        <w:ind w:firstLine="0"/>
+        <w:rPr>
+          <w:rFonts w:ascii="Times New Roman" w:hAnsi="Times New Roman" w:cs="Times New Roman"/>
+          <w:sz w:val="28"/>
+          <w:szCs w:val="28"/>
+        </w:rPr>
+      </w:pPr>
+      <w:r>
+        <w:rPr>
+          <w:rFonts w:ascii="Times New Roman" w:hAnsi="Times New Roman" w:cs="Times New Roman"/>
+          <w:sz w:val="28"/>
+          <w:szCs w:val="28"/>
+        </w:rPr>
+        <w:tab/>
+        <w:t>Итого, сумма затрат:</w:t>
+      </w:r>
+    </w:p>
+    <w:p>
+      <w:pPr>
+        <w:ind w:firstLine="0"/>
+        <w:rPr>
+          <w:rFonts w:ascii="Times New Roman" w:hAnsi="Times New Roman" w:cs="Times New Roman"/>
+          <w:sz w:val="28"/>
+          <w:szCs w:val="28"/>
+        </w:rPr>
+      </w:pPr>
+    </w:p>
+    <w:p>
+      <w:pPr>
+        <w:ind w:firstLine="0"/>
+        <w:jc w:val="center"/>
+        <w:rPr>
+          <w:rFonts w:ascii="Times New Roman" w:hAnsi="Times New Roman" w:cs="Times New Roman"/>
+          <w:sz w:val="28"/>
+          <w:szCs w:val="28"/>
+        </w:rPr>
+      </w:pPr>
+      <m:oMath>
+        <m:r>
+          <w:rPr>
+            <w:rFonts w:ascii="Cambria Math" w:hAnsi="Cambria Math" w:cs="Times New Roman"/>
+            <w:sz w:val="28"/>
+            <w:szCs w:val="28"/>
+          </w:rPr>
+          <m:t>З=</m:t>
+        </m:r>
+        <m:sSub>
+          <m:sSubPr>
+            <m:ctrlPr>
+              <w:rPr>
+                <w:rFonts w:ascii="Cambria Math" w:hAnsi="Cambria Math" w:cs="Times New Roman"/>
+                <w:i/>
+                <w:sz w:val="28"/>
+                <w:szCs w:val="28"/>
+              </w:rPr>
+            </m:ctrlPr>
+          </m:sSubPr>
+          <m:e>
+            <m:r>
+              <w:rPr>
+                <w:rFonts w:ascii="Cambria Math" w:hAnsi="Cambria Math" w:cs="Times New Roman"/>
+                <w:sz w:val="28"/>
+                <w:szCs w:val="28"/>
+              </w:rPr>
+              <m:t>З</m:t>
+            </m:r>
+          </m:e>
+          <m:sub>
+            <m:r>
+              <w:rPr>
+                <w:rFonts w:ascii="Cambria Math" w:hAnsi="Cambria Math" w:cs="Times New Roman"/>
+                <w:sz w:val="28"/>
+                <w:szCs w:val="28"/>
+              </w:rPr>
+              <m:t>разр</m:t>
+            </m:r>
+          </m:sub>
+        </m:sSub>
+        <m:r>
+          <w:rPr>
+            <w:rFonts w:ascii="Cambria Math" w:hAnsi="Cambria Math" w:cs="Times New Roman"/>
+            <w:sz w:val="28"/>
+            <w:szCs w:val="28"/>
+          </w:rPr>
+          <m:t>+</m:t>
+        </m:r>
+        <m:sSub>
+          <m:sSubPr>
+            <m:ctrlPr>
+              <w:rPr>
+                <w:rFonts w:ascii="Cambria Math" w:hAnsi="Cambria Math" w:cs="Times New Roman"/>
+                <w:i/>
+                <w:sz w:val="28"/>
+                <w:szCs w:val="28"/>
+              </w:rPr>
+            </m:ctrlPr>
+          </m:sSubPr>
+          <m:e>
+            <m:r>
+              <w:rPr>
+                <w:rFonts w:ascii="Cambria Math" w:hAnsi="Cambria Math" w:cs="Times New Roman"/>
+                <w:sz w:val="28"/>
+                <w:szCs w:val="28"/>
+              </w:rPr>
+              <m:t>З</m:t>
+            </m:r>
+          </m:e>
+          <m:sub>
+            <m:r>
+              <w:rPr>
+                <w:rFonts w:ascii="Cambria Math" w:hAnsi="Cambria Math" w:cs="Times New Roman"/>
+                <w:sz w:val="28"/>
+                <w:szCs w:val="28"/>
+              </w:rPr>
+              <m:t>реал</m:t>
+            </m:r>
+          </m:sub>
+        </m:sSub>
+        <m:r>
+          <w:rPr>
+            <w:rFonts w:ascii="Cambria Math" w:hAnsi="Cambria Math" w:cs="Times New Roman"/>
+            <w:sz w:val="28"/>
+            <w:szCs w:val="28"/>
+          </w:rPr>
+          <m:t>+</m:t>
+        </m:r>
+        <m:sSub>
+          <m:sSubPr>
+            <m:ctrlPr>
+              <w:rPr>
+                <w:rFonts w:ascii="Cambria Math" w:hAnsi="Cambria Math" w:cs="Times New Roman"/>
+                <w:i/>
+                <w:sz w:val="28"/>
+                <w:szCs w:val="28"/>
+              </w:rPr>
+            </m:ctrlPr>
+          </m:sSubPr>
+          <m:e>
+            <m:r>
+              <w:rPr>
+                <w:rFonts w:ascii="Cambria Math" w:hAnsi="Cambria Math" w:cs="Times New Roman"/>
+                <w:sz w:val="28"/>
+                <w:szCs w:val="28"/>
+              </w:rPr>
+              <m:t>З</m:t>
+            </m:r>
+          </m:e>
+          <m:sub>
+            <m:r>
+              <w:rPr>
+                <w:rFonts w:ascii="Cambria Math" w:hAnsi="Cambria Math" w:cs="Times New Roman"/>
+                <w:sz w:val="28"/>
+                <w:szCs w:val="28"/>
+              </w:rPr>
+              <m:t>сопр</m:t>
+            </m:r>
+          </m:sub>
+        </m:sSub>
+        <m:r>
+          <w:rPr>
+            <w:rFonts w:ascii="Cambria Math" w:hAnsi="Cambria Math" w:cs="Times New Roman"/>
+            <w:sz w:val="28"/>
+            <w:szCs w:val="28"/>
+          </w:rPr>
+          <m:t>=</m:t>
+        </m:r>
+        <m:r>
+          <w:rPr>
+            <w:rFonts w:ascii="Cambria Math" w:hAnsi="Cambria Math" w:cs="Times New Roman"/>
+            <w:sz w:val="28"/>
+            <w:szCs w:val="28"/>
+          </w:rPr>
+          <m:t>25,186,800</m:t>
+        </m:r>
+      </m:oMath>
+      <w:r>
+        <w:rPr>
+          <w:rFonts w:ascii="Times New Roman" w:eastAsiaTheme="minorEastAsia" w:hAnsi="Times New Roman" w:cs="Times New Roman"/>
+          <w:sz w:val="28"/>
+          <w:szCs w:val="28"/>
+        </w:rPr>
+        <w:t xml:space="preserve"> </w:t>
+      </w:r>
+      <w:r>
+        <w:rPr>
+          <w:rFonts w:ascii="Times New Roman" w:eastAsiaTheme="minorEastAsia" w:hAnsi="Times New Roman" w:cs="Times New Roman"/>
+          <w:sz w:val="28"/>
+          <w:szCs w:val="28"/>
+        </w:rPr>
+        <w:t>руб.</w:t>
+      </w:r>
+    </w:p>
+    <w:p>
+      <w:pPr>
+        <w:ind w:firstLine="0"/>
+        <w:rPr>
+          <w:rFonts w:ascii="Times New Roman" w:hAnsi="Times New Roman" w:cs="Times New Roman"/>
+          <w:sz w:val="28"/>
+          <w:szCs w:val="28"/>
+        </w:rPr>
+      </w:pPr>
+    </w:p>
+    <w:p>
+      <w:pPr>
+        <w:ind w:firstLine="708"/>
       </w:pPr>
       <w:r>
         <w:rPr>
@@ -26159,7 +28376,15 @@
           <w:sz w:val="28"/>
           <w:szCs w:val="28"/>
         </w:rPr>
-        <w:t xml:space="preserve"> Оценка эффекта от использования ПО</w:t>
+        <w:t xml:space="preserve"> Оц</w:t>
+      </w:r>
+      <w:r>
+        <w:rPr>
+          <w:rFonts w:ascii="Times New Roman" w:hAnsi="Times New Roman" w:cs="Times New Roman"/>
+          <w:sz w:val="28"/>
+          <w:szCs w:val="28"/>
+        </w:rPr>
+        <w:t>енка эффекта от использования ПС</w:t>
       </w:r>
     </w:p>
     <w:p>
@@ -26176,6 +28401,7 @@
     <w:p>
       <w:pPr>
         <w:ind w:firstLine="0"/>
+        <w:jc w:val="both"/>
         <w:rPr>
           <w:rFonts w:ascii="Times New Roman" w:hAnsi="Times New Roman" w:cs="Times New Roman"/>
           <w:sz w:val="28"/>
@@ -26189,81 +28415,1763 @@
           <w:szCs w:val="28"/>
         </w:rPr>
         <w:tab/>
-      </w:r>
-      <w:r>
-        <w:rPr>
-          <w:rFonts w:ascii="Times New Roman" w:hAnsi="Times New Roman" w:cs="Times New Roman"/>
-          <w:sz w:val="28"/>
-          <w:szCs w:val="28"/>
-        </w:rPr>
-        <w:t xml:space="preserve">Эффект от использования </w:t>
-      </w:r>
-      <w:r>
-        <w:rPr>
-          <w:rFonts w:ascii="Times New Roman" w:hAnsi="Times New Roman" w:cs="Times New Roman"/>
-          <w:sz w:val="28"/>
-          <w:szCs w:val="28"/>
-        </w:rPr>
-        <w:t>ПС</w:t>
-      </w:r>
-      <w:r>
-        <w:rPr>
-          <w:rFonts w:ascii="Times New Roman" w:hAnsi="Times New Roman" w:cs="Times New Roman"/>
-          <w:sz w:val="28"/>
-          <w:szCs w:val="28"/>
-        </w:rPr>
-        <w:t xml:space="preserve"> имеет неэкономический характер, и процесс его оценки в стоимостном выражении является неточным.</w:t>
+        <w:t xml:space="preserve">Экономический эффект </w:t>
+      </w:r>
+      <w:r>
+        <w:rPr>
+          <w:rFonts w:ascii="Times New Roman" w:hAnsi="Times New Roman" w:cs="Times New Roman"/>
+          <w:sz w:val="28"/>
+          <w:szCs w:val="28"/>
+        </w:rPr>
+        <w:t xml:space="preserve">для </w:t>
+      </w:r>
+      <w:r>
+        <w:rPr>
+          <w:rFonts w:ascii="Times New Roman" w:hAnsi="Times New Roman" w:cs="Times New Roman"/>
+          <w:sz w:val="28"/>
+          <w:szCs w:val="28"/>
+        </w:rPr>
+        <w:t>организации-разработчика ПС заключается в получении прибыли от его реализации на рынке информационных технологий.</w:t>
+      </w:r>
+      <w:r>
+        <w:rPr>
+          <w:rFonts w:ascii="Times New Roman" w:hAnsi="Times New Roman" w:cs="Times New Roman"/>
+          <w:sz w:val="28"/>
+          <w:szCs w:val="28"/>
+        </w:rPr>
+        <w:t xml:space="preserve"> </w:t>
+      </w:r>
+      <w:r>
+        <w:rPr>
+          <w:rFonts w:ascii="Times New Roman" w:hAnsi="Times New Roman" w:cs="Times New Roman"/>
+          <w:sz w:val="28"/>
+          <w:szCs w:val="28"/>
+        </w:rPr>
+        <w:t>Прибыль, в свою очередь, напрямую зависит от объема продаж, цены реализации и затрат на разработку ПС.</w:t>
+      </w:r>
+    </w:p>
+    <w:p>
+      <w:pPr>
+        <w:ind w:firstLine="0"/>
+        <w:jc w:val="both"/>
+        <w:rPr>
+          <w:rFonts w:ascii="Times New Roman" w:hAnsi="Times New Roman" w:cs="Times New Roman"/>
+          <w:sz w:val="28"/>
+          <w:szCs w:val="28"/>
+          <w:lang w:val="en-US"/>
+        </w:rPr>
+      </w:pPr>
+      <w:r>
+        <w:rPr>
+          <w:rFonts w:ascii="Times New Roman" w:hAnsi="Times New Roman" w:cs="Times New Roman"/>
+          <w:sz w:val="28"/>
+          <w:szCs w:val="28"/>
+        </w:rPr>
+        <w:tab/>
+        <w:t>Изучение рынка и статистических данных о продажах программных продуктов схожего функционала</w:t>
+      </w:r>
+      <w:r>
+        <w:rPr>
+          <w:rFonts w:ascii="Times New Roman" w:hAnsi="Times New Roman" w:cs="Times New Roman"/>
+          <w:sz w:val="28"/>
+          <w:szCs w:val="28"/>
+        </w:rPr>
+        <w:t xml:space="preserve"> позволило рассчитывать приблизительно на 100 покупок лицензий в течение первого года реализации.</w:t>
+      </w:r>
+      <w:r>
+        <w:rPr>
+          <w:rFonts w:ascii="Times New Roman" w:hAnsi="Times New Roman" w:cs="Times New Roman"/>
+          <w:sz w:val="28"/>
+          <w:szCs w:val="28"/>
+        </w:rPr>
+        <w:t xml:space="preserve"> </w:t>
+      </w:r>
+      <w:r>
+        <w:rPr>
+          <w:rFonts w:ascii="Times New Roman" w:hAnsi="Times New Roman" w:cs="Times New Roman"/>
+          <w:sz w:val="28"/>
+          <w:szCs w:val="28"/>
+        </w:rPr>
+        <w:t xml:space="preserve">В дальнейших расчетах эта величина будет обозначаться как </w:t>
+      </w:r>
+      <w:r>
+        <w:rPr>
+          <w:rFonts w:ascii="Times New Roman" w:hAnsi="Times New Roman" w:cs="Times New Roman"/>
+          <w:i/>
+          <w:sz w:val="28"/>
+          <w:szCs w:val="28"/>
+          <w:lang w:val="en-US"/>
+        </w:rPr>
+        <w:t>N</w:t>
+      </w:r>
+      <w:r>
+        <w:rPr>
+          <w:rFonts w:ascii="Times New Roman" w:hAnsi="Times New Roman" w:cs="Times New Roman"/>
+          <w:sz w:val="28"/>
+          <w:szCs w:val="28"/>
+          <w:lang w:val="en-US"/>
+        </w:rPr>
+        <w:t>.</w:t>
+      </w:r>
+    </w:p>
+    <w:p>
+      <w:pPr>
+        <w:ind w:firstLine="708"/>
+        <w:jc w:val="both"/>
+        <w:rPr>
+          <w:rFonts w:ascii="Times New Roman" w:hAnsi="Times New Roman" w:cs="Times New Roman"/>
+          <w:sz w:val="28"/>
+          <w:szCs w:val="28"/>
+        </w:rPr>
+      </w:pPr>
+      <w:r>
+        <w:rPr>
+          <w:rFonts w:ascii="Times New Roman" w:hAnsi="Times New Roman" w:cs="Times New Roman"/>
+          <w:sz w:val="28"/>
+          <w:szCs w:val="28"/>
+        </w:rPr>
+        <w:lastRenderedPageBreak/>
+        <w:t xml:space="preserve">При расчете на уровень рентабельности, равный 40%, определяется прибыль </w:t>
+      </w:r>
+      <w:r>
+        <w:rPr>
+          <w:rFonts w:ascii="Times New Roman" w:hAnsi="Times New Roman" w:cs="Times New Roman"/>
+          <w:sz w:val="28"/>
+          <w:szCs w:val="28"/>
+        </w:rPr>
+        <w:t>от реализации одной копии (лицензии) продукта:</w:t>
+      </w:r>
+    </w:p>
+    <w:p>
+      <w:pPr>
+        <w:ind w:firstLine="708"/>
+        <w:jc w:val="both"/>
+        <w:rPr>
+          <w:rFonts w:ascii="Times New Roman" w:hAnsi="Times New Roman" w:cs="Times New Roman"/>
+          <w:sz w:val="28"/>
+          <w:szCs w:val="28"/>
+        </w:rPr>
+      </w:pPr>
+    </w:p>
+    <w:p>
+      <w:pPr>
+        <w:ind w:firstLine="708"/>
+        <w:jc w:val="center"/>
+        <w:rPr>
+          <w:rFonts w:ascii="Times New Roman" w:eastAsiaTheme="minorEastAsia" w:hAnsi="Times New Roman" w:cs="Times New Roman"/>
+          <w:sz w:val="28"/>
+          <w:szCs w:val="28"/>
+        </w:rPr>
+      </w:pPr>
+      <m:oMath>
+        <m:sSub>
+          <m:sSubPr>
+            <m:ctrlPr>
+              <w:rPr>
+                <w:rFonts w:ascii="Cambria Math" w:hAnsi="Cambria Math" w:cs="Times New Roman"/>
+                <w:i/>
+                <w:sz w:val="28"/>
+                <w:szCs w:val="28"/>
+              </w:rPr>
+            </m:ctrlPr>
+          </m:sSubPr>
+          <m:e>
+            <m:r>
+              <w:rPr>
+                <w:rFonts w:ascii="Cambria Math" w:hAnsi="Cambria Math" w:cs="Times New Roman"/>
+                <w:sz w:val="28"/>
+                <w:szCs w:val="28"/>
+              </w:rPr>
+              <m:t>П</m:t>
+            </m:r>
+          </m:e>
+          <m:sub>
+            <m:r>
+              <w:rPr>
+                <w:rFonts w:ascii="Cambria Math" w:hAnsi="Cambria Math" w:cs="Times New Roman"/>
+                <w:sz w:val="28"/>
+                <w:szCs w:val="28"/>
+              </w:rPr>
+              <m:t>ед</m:t>
+            </m:r>
+          </m:sub>
+        </m:sSub>
+        <m:r>
+          <w:rPr>
+            <w:rFonts w:ascii="Cambria Math" w:hAnsi="Cambria Math" w:cs="Times New Roman"/>
+            <w:sz w:val="28"/>
+            <w:szCs w:val="28"/>
+          </w:rPr>
+          <m:t>=</m:t>
+        </m:r>
+        <m:f>
+          <m:fPr>
+            <m:ctrlPr>
+              <w:rPr>
+                <w:rFonts w:ascii="Cambria Math" w:hAnsi="Cambria Math" w:cs="Times New Roman"/>
+                <w:i/>
+                <w:sz w:val="28"/>
+                <w:szCs w:val="28"/>
+              </w:rPr>
+            </m:ctrlPr>
+          </m:fPr>
+          <m:num>
+            <m:r>
+              <w:rPr>
+                <w:rFonts w:ascii="Cambria Math" w:hAnsi="Cambria Math" w:cs="Times New Roman"/>
+                <w:sz w:val="28"/>
+                <w:szCs w:val="28"/>
+              </w:rPr>
+              <m:t>З</m:t>
+            </m:r>
+            <m:r>
+              <w:rPr>
+                <w:rFonts w:ascii="Cambria Math" w:hAnsi="Cambria Math" w:cs="Times New Roman"/>
+                <w:sz w:val="28"/>
+                <w:szCs w:val="28"/>
+              </w:rPr>
+              <m:t>*</m:t>
+            </m:r>
+            <m:r>
+              <w:rPr>
+                <w:rFonts w:ascii="Cambria Math" w:hAnsi="Cambria Math" w:cs="Times New Roman"/>
+                <w:sz w:val="28"/>
+                <w:szCs w:val="28"/>
+              </w:rPr>
+              <m:t>P</m:t>
+            </m:r>
+          </m:num>
+          <m:den>
+            <m:r>
+              <w:rPr>
+                <w:rFonts w:ascii="Cambria Math" w:hAnsi="Cambria Math" w:cs="Times New Roman"/>
+                <w:sz w:val="28"/>
+                <w:szCs w:val="28"/>
+                <w:lang w:val="en-US"/>
+              </w:rPr>
+              <m:t>N</m:t>
+            </m:r>
+            <m:r>
+              <w:rPr>
+                <w:rFonts w:ascii="Cambria Math" w:hAnsi="Cambria Math" w:cs="Times New Roman"/>
+                <w:sz w:val="28"/>
+                <w:szCs w:val="28"/>
+              </w:rPr>
+              <m:t>*100</m:t>
+            </m:r>
+          </m:den>
+        </m:f>
+        <m:r>
+          <w:rPr>
+            <w:rFonts w:ascii="Cambria Math" w:hAnsi="Cambria Math" w:cs="Times New Roman"/>
+            <w:sz w:val="28"/>
+            <w:szCs w:val="28"/>
+          </w:rPr>
+          <m:t>=</m:t>
+        </m:r>
+        <m:f>
+          <m:fPr>
+            <m:ctrlPr>
+              <w:rPr>
+                <w:rFonts w:ascii="Cambria Math" w:hAnsi="Cambria Math" w:cs="Times New Roman"/>
+                <w:i/>
+                <w:sz w:val="28"/>
+                <w:szCs w:val="28"/>
+              </w:rPr>
+            </m:ctrlPr>
+          </m:fPr>
+          <m:num>
+            <m:r>
+              <w:rPr>
+                <w:rFonts w:ascii="Cambria Math" w:hAnsi="Cambria Math" w:cs="Times New Roman"/>
+                <w:sz w:val="28"/>
+                <w:szCs w:val="28"/>
+              </w:rPr>
+              <m:t>25,186,800</m:t>
+            </m:r>
+            <m:r>
+              <w:rPr>
+                <w:rFonts w:ascii="Cambria Math" w:hAnsi="Cambria Math" w:cs="Times New Roman"/>
+                <w:sz w:val="28"/>
+                <w:szCs w:val="28"/>
+              </w:rPr>
+              <m:t>*40</m:t>
+            </m:r>
+          </m:num>
+          <m:den>
+            <m:r>
+              <w:rPr>
+                <w:rFonts w:ascii="Cambria Math" w:hAnsi="Cambria Math" w:cs="Times New Roman"/>
+                <w:sz w:val="28"/>
+                <w:szCs w:val="28"/>
+              </w:rPr>
+              <m:t>100*100</m:t>
+            </m:r>
+          </m:den>
+        </m:f>
+        <m:r>
+          <w:rPr>
+            <w:rFonts w:ascii="Cambria Math" w:eastAsiaTheme="minorEastAsia" w:hAnsi="Cambria Math" w:cs="Times New Roman"/>
+            <w:sz w:val="28"/>
+            <w:szCs w:val="28"/>
+          </w:rPr>
+          <m:t>=251,868*0.4=100,747</m:t>
+        </m:r>
+      </m:oMath>
+      <w:r>
+        <w:rPr>
+          <w:rFonts w:ascii="Times New Roman" w:eastAsiaTheme="minorEastAsia" w:hAnsi="Times New Roman" w:cs="Times New Roman"/>
+          <w:sz w:val="28"/>
+          <w:szCs w:val="28"/>
+        </w:rPr>
+        <w:t xml:space="preserve"> руб</w:t>
+      </w:r>
+      <w:r>
+        <w:rPr>
+          <w:rFonts w:ascii="Times New Roman" w:eastAsiaTheme="minorEastAsia" w:hAnsi="Times New Roman" w:cs="Times New Roman"/>
+          <w:sz w:val="28"/>
+          <w:szCs w:val="28"/>
+        </w:rPr>
+        <w:t>.</w:t>
+      </w:r>
+    </w:p>
+    <w:p>
+      <w:pPr>
+        <w:ind w:firstLine="708"/>
+        <w:jc w:val="center"/>
+        <w:rPr>
+          <w:rFonts w:ascii="Times New Roman" w:eastAsiaTheme="minorEastAsia" w:hAnsi="Times New Roman" w:cs="Times New Roman"/>
+          <w:sz w:val="28"/>
+          <w:szCs w:val="28"/>
+        </w:rPr>
+      </w:pPr>
+    </w:p>
+    <w:p>
+      <w:pPr>
+        <w:ind w:firstLine="708"/>
+        <w:jc w:val="both"/>
+        <w:rPr>
+          <w:rFonts w:ascii="Times New Roman" w:hAnsi="Times New Roman" w:cs="Times New Roman"/>
+          <w:sz w:val="28"/>
+          <w:szCs w:val="28"/>
+        </w:rPr>
+      </w:pPr>
+      <w:r>
+        <w:rPr>
+          <w:rFonts w:ascii="Times New Roman" w:hAnsi="Times New Roman" w:cs="Times New Roman"/>
+          <w:sz w:val="28"/>
+          <w:szCs w:val="28"/>
+        </w:rPr>
+        <w:t xml:space="preserve">Цена </w:t>
+      </w:r>
+      <w:r>
+        <w:rPr>
+          <w:rFonts w:ascii="Times New Roman" w:hAnsi="Times New Roman" w:cs="Times New Roman"/>
+          <w:sz w:val="28"/>
+          <w:szCs w:val="28"/>
+        </w:rPr>
+        <w:t xml:space="preserve">предприятия на </w:t>
+      </w:r>
+      <w:r>
+        <w:rPr>
+          <w:rFonts w:ascii="Times New Roman" w:hAnsi="Times New Roman" w:cs="Times New Roman"/>
+          <w:sz w:val="28"/>
+          <w:szCs w:val="28"/>
+        </w:rPr>
+        <w:t>копи</w:t>
+      </w:r>
+      <w:r>
+        <w:rPr>
+          <w:rFonts w:ascii="Times New Roman" w:hAnsi="Times New Roman" w:cs="Times New Roman"/>
+          <w:sz w:val="28"/>
+          <w:szCs w:val="28"/>
+        </w:rPr>
+        <w:t>ю</w:t>
+      </w:r>
+      <w:r>
+        <w:rPr>
+          <w:rFonts w:ascii="Times New Roman" w:hAnsi="Times New Roman" w:cs="Times New Roman"/>
+          <w:sz w:val="28"/>
+          <w:szCs w:val="28"/>
+        </w:rPr>
+        <w:t xml:space="preserve"> (лицензи</w:t>
+      </w:r>
+      <w:r>
+        <w:rPr>
+          <w:rFonts w:ascii="Times New Roman" w:hAnsi="Times New Roman" w:cs="Times New Roman"/>
+          <w:sz w:val="28"/>
+          <w:szCs w:val="28"/>
+        </w:rPr>
+        <w:t>ю</w:t>
+      </w:r>
+      <w:r>
+        <w:rPr>
+          <w:rFonts w:ascii="Times New Roman" w:hAnsi="Times New Roman" w:cs="Times New Roman"/>
+          <w:sz w:val="28"/>
+          <w:szCs w:val="28"/>
+        </w:rPr>
+        <w:t>) продукта определяется как:</w:t>
+      </w:r>
+    </w:p>
+    <w:p>
+      <w:pPr>
+        <w:ind w:firstLine="708"/>
+        <w:jc w:val="both"/>
+        <w:rPr>
+          <w:rFonts w:ascii="Times New Roman" w:hAnsi="Times New Roman" w:cs="Times New Roman"/>
+          <w:sz w:val="28"/>
+          <w:szCs w:val="28"/>
+        </w:rPr>
+      </w:pPr>
+    </w:p>
+    <w:p>
+      <w:pPr>
+        <w:ind w:firstLine="708"/>
+        <w:jc w:val="center"/>
+        <w:rPr>
+          <w:rFonts w:ascii="Times New Roman" w:eastAsiaTheme="minorEastAsia" w:hAnsi="Times New Roman" w:cs="Times New Roman"/>
+          <w:sz w:val="28"/>
+          <w:szCs w:val="28"/>
+        </w:rPr>
+      </w:pPr>
+      <m:oMath>
+        <m:sSub>
+          <m:sSubPr>
+            <m:ctrlPr>
+              <w:rPr>
+                <w:rFonts w:ascii="Cambria Math" w:hAnsi="Cambria Math" w:cs="Times New Roman"/>
+                <w:sz w:val="28"/>
+                <w:szCs w:val="28"/>
+              </w:rPr>
+            </m:ctrlPr>
+          </m:sSubPr>
+          <m:e>
+            <m:r>
+              <m:rPr>
+                <m:sty m:val="p"/>
+              </m:rPr>
+              <w:rPr>
+                <w:rFonts w:ascii="Cambria Math" w:hAnsi="Cambria Math" w:cs="Times New Roman"/>
+                <w:sz w:val="28"/>
+                <w:szCs w:val="28"/>
+              </w:rPr>
+              <m:t>Ц</m:t>
+            </m:r>
+          </m:e>
+          <m:sub>
+            <m:r>
+              <w:rPr>
+                <w:rFonts w:ascii="Cambria Math" w:hAnsi="Cambria Math" w:cs="Times New Roman"/>
+                <w:sz w:val="28"/>
+                <w:szCs w:val="28"/>
+              </w:rPr>
+              <m:t>пр</m:t>
+            </m:r>
+          </m:sub>
+        </m:sSub>
+        <m:r>
+          <w:rPr>
+            <w:rFonts w:ascii="Cambria Math" w:hAnsi="Cambria Math" w:cs="Times New Roman"/>
+            <w:sz w:val="28"/>
+            <w:szCs w:val="28"/>
+          </w:rPr>
+          <m:t>=</m:t>
+        </m:r>
+        <m:f>
+          <m:fPr>
+            <m:ctrlPr>
+              <w:rPr>
+                <w:rFonts w:ascii="Cambria Math" w:eastAsiaTheme="minorEastAsia" w:hAnsi="Cambria Math" w:cs="Times New Roman"/>
+                <w:i/>
+                <w:sz w:val="28"/>
+                <w:szCs w:val="28"/>
+              </w:rPr>
+            </m:ctrlPr>
+          </m:fPr>
+          <m:num>
+            <m:r>
+              <m:rPr>
+                <m:sty m:val="p"/>
+              </m:rPr>
+              <w:rPr>
+                <w:rFonts w:ascii="Cambria Math" w:eastAsiaTheme="minorEastAsia" w:hAnsi="Cambria Math" w:cs="Times New Roman"/>
+                <w:sz w:val="28"/>
+                <w:szCs w:val="28"/>
+              </w:rPr>
+              <m:t>З</m:t>
+            </m:r>
+          </m:num>
+          <m:den>
+            <m:r>
+              <w:rPr>
+                <w:rFonts w:ascii="Cambria Math" w:eastAsiaTheme="minorEastAsia" w:hAnsi="Cambria Math" w:cs="Times New Roman"/>
+                <w:sz w:val="28"/>
+                <w:szCs w:val="28"/>
+                <w:lang w:val="en-US"/>
+              </w:rPr>
+              <m:t>N</m:t>
+            </m:r>
+          </m:den>
+        </m:f>
+        <m:r>
+          <w:rPr>
+            <w:rFonts w:ascii="Cambria Math" w:eastAsiaTheme="minorEastAsia" w:hAnsi="Cambria Math" w:cs="Times New Roman"/>
+            <w:sz w:val="28"/>
+            <w:szCs w:val="28"/>
+          </w:rPr>
+          <m:t>+</m:t>
+        </m:r>
+        <m:sSub>
+          <m:sSubPr>
+            <m:ctrlPr>
+              <w:rPr>
+                <w:rFonts w:ascii="Cambria Math" w:eastAsiaTheme="minorEastAsia" w:hAnsi="Cambria Math" w:cs="Times New Roman"/>
+                <w:i/>
+                <w:sz w:val="28"/>
+                <w:szCs w:val="28"/>
+              </w:rPr>
+            </m:ctrlPr>
+          </m:sSubPr>
+          <m:e>
+            <m:r>
+              <w:rPr>
+                <w:rFonts w:ascii="Cambria Math" w:eastAsiaTheme="minorEastAsia" w:hAnsi="Cambria Math" w:cs="Times New Roman"/>
+                <w:sz w:val="28"/>
+                <w:szCs w:val="28"/>
+              </w:rPr>
+              <m:t>П</m:t>
+            </m:r>
+          </m:e>
+          <m:sub>
+            <m:r>
+              <w:rPr>
+                <w:rFonts w:ascii="Cambria Math" w:eastAsiaTheme="minorEastAsia" w:hAnsi="Cambria Math" w:cs="Times New Roman"/>
+                <w:sz w:val="28"/>
+                <w:szCs w:val="28"/>
+              </w:rPr>
+              <m:t>ед</m:t>
+            </m:r>
+          </m:sub>
+        </m:sSub>
+        <m:r>
+          <w:rPr>
+            <w:rFonts w:ascii="Cambria Math" w:eastAsiaTheme="minorEastAsia" w:hAnsi="Cambria Math" w:cs="Times New Roman"/>
+            <w:sz w:val="28"/>
+            <w:szCs w:val="28"/>
+          </w:rPr>
+          <m:t>=251,868*1.4=352,615</m:t>
+        </m:r>
+      </m:oMath>
+      <w:r>
+        <w:rPr>
+          <w:rFonts w:ascii="Times New Roman" w:eastAsiaTheme="minorEastAsia" w:hAnsi="Times New Roman" w:cs="Times New Roman"/>
+          <w:sz w:val="28"/>
+          <w:szCs w:val="28"/>
+        </w:rPr>
+        <w:t xml:space="preserve"> руб.</w:t>
+      </w:r>
+    </w:p>
+    <w:p>
+      <w:pPr>
+        <w:ind w:firstLine="708"/>
+        <w:jc w:val="center"/>
+        <w:rPr>
+          <w:rFonts w:ascii="Times New Roman" w:eastAsiaTheme="minorEastAsia" w:hAnsi="Times New Roman" w:cs="Times New Roman"/>
+          <w:sz w:val="28"/>
+          <w:szCs w:val="28"/>
+        </w:rPr>
+      </w:pPr>
+    </w:p>
+    <w:p>
+      <w:pPr>
+        <w:ind w:firstLine="708"/>
+        <w:jc w:val="both"/>
+        <w:rPr>
+          <w:rFonts w:ascii="Times New Roman" w:eastAsiaTheme="minorEastAsia" w:hAnsi="Times New Roman" w:cs="Times New Roman"/>
+          <w:sz w:val="28"/>
+          <w:szCs w:val="28"/>
+        </w:rPr>
+      </w:pPr>
+      <w:r>
+        <w:rPr>
+          <w:rFonts w:ascii="Times New Roman" w:eastAsiaTheme="minorEastAsia" w:hAnsi="Times New Roman" w:cs="Times New Roman"/>
+          <w:sz w:val="28"/>
+          <w:szCs w:val="28"/>
+        </w:rPr>
+        <w:t>Отпускная цена единицы продукта должна учитывать налог на добавленную стоимость (</w:t>
+      </w:r>
+      <w:r>
+        <w:rPr>
+          <w:rFonts w:ascii="Times New Roman" w:eastAsiaTheme="minorEastAsia" w:hAnsi="Times New Roman" w:cs="Times New Roman"/>
+          <w:sz w:val="28"/>
+          <w:szCs w:val="28"/>
+        </w:rPr>
+        <w:t>НДС</w:t>
+      </w:r>
+      <w:r>
+        <w:rPr>
+          <w:rFonts w:ascii="Times New Roman" w:eastAsiaTheme="minorEastAsia" w:hAnsi="Times New Roman" w:cs="Times New Roman"/>
+          <w:sz w:val="28"/>
+          <w:szCs w:val="28"/>
+        </w:rPr>
+        <w:t>)</w:t>
+      </w:r>
+      <w:r>
+        <w:rPr>
+          <w:rFonts w:ascii="Times New Roman" w:eastAsiaTheme="minorEastAsia" w:hAnsi="Times New Roman" w:cs="Times New Roman"/>
+          <w:sz w:val="28"/>
+          <w:szCs w:val="28"/>
+        </w:rPr>
+        <w:t xml:space="preserve">, равный </w:t>
+      </w:r>
+      <w:r>
+        <w:rPr>
+          <w:rFonts w:ascii="Times New Roman" w:eastAsiaTheme="minorEastAsia" w:hAnsi="Times New Roman" w:cs="Times New Roman"/>
+          <w:sz w:val="28"/>
+          <w:szCs w:val="28"/>
+        </w:rPr>
+        <w:t>20</w:t>
+      </w:r>
+      <w:r>
+        <w:rPr>
+          <w:rFonts w:ascii="Times New Roman" w:eastAsiaTheme="minorEastAsia" w:hAnsi="Times New Roman" w:cs="Times New Roman"/>
+          <w:sz w:val="28"/>
+          <w:szCs w:val="28"/>
+        </w:rPr>
+        <w:t>%</w:t>
+      </w:r>
+      <w:r>
+        <w:rPr>
+          <w:rFonts w:ascii="Times New Roman" w:eastAsiaTheme="minorEastAsia" w:hAnsi="Times New Roman" w:cs="Times New Roman"/>
+          <w:sz w:val="28"/>
+          <w:szCs w:val="28"/>
+        </w:rPr>
+        <w:t>:</w:t>
+      </w:r>
+    </w:p>
+    <w:p>
+      <w:pPr>
+        <w:ind w:firstLine="708"/>
+        <w:jc w:val="both"/>
+        <w:rPr>
+          <w:rFonts w:ascii="Times New Roman" w:eastAsiaTheme="minorEastAsia" w:hAnsi="Times New Roman" w:cs="Times New Roman"/>
+          <w:sz w:val="28"/>
+          <w:szCs w:val="28"/>
+        </w:rPr>
+      </w:pPr>
+    </w:p>
+    <w:p>
+      <w:pPr>
+        <w:ind w:firstLine="708"/>
+        <w:jc w:val="center"/>
+        <w:rPr>
+          <w:rFonts w:ascii="Times New Roman" w:hAnsi="Times New Roman" w:cs="Times New Roman"/>
+          <w:sz w:val="28"/>
+          <w:szCs w:val="28"/>
+        </w:rPr>
+      </w:pPr>
+      <m:oMath>
+        <m:sSub>
+          <m:sSubPr>
+            <m:ctrlPr>
+              <w:rPr>
+                <w:rFonts w:ascii="Cambria Math" w:hAnsi="Cambria Math" w:cs="Times New Roman"/>
+                <w:i/>
+                <w:sz w:val="28"/>
+                <w:szCs w:val="28"/>
+              </w:rPr>
+            </m:ctrlPr>
+          </m:sSubPr>
+          <m:e>
+            <m:r>
+              <w:rPr>
+                <w:rFonts w:ascii="Cambria Math" w:hAnsi="Cambria Math" w:cs="Times New Roman"/>
+                <w:sz w:val="28"/>
+                <w:szCs w:val="28"/>
+              </w:rPr>
+              <m:t>Ц</m:t>
+            </m:r>
+          </m:e>
+          <m:sub>
+            <m:r>
+              <w:rPr>
+                <w:rFonts w:ascii="Cambria Math" w:hAnsi="Cambria Math" w:cs="Times New Roman"/>
+                <w:sz w:val="28"/>
+                <w:szCs w:val="28"/>
+              </w:rPr>
+              <m:t>отп</m:t>
+            </m:r>
+          </m:sub>
+        </m:sSub>
+        <m:r>
+          <w:rPr>
+            <w:rFonts w:ascii="Cambria Math" w:hAnsi="Cambria Math" w:cs="Times New Roman"/>
+            <w:sz w:val="28"/>
+            <w:szCs w:val="28"/>
+          </w:rPr>
+          <m:t>=</m:t>
+        </m:r>
+        <m:sSub>
+          <m:sSubPr>
+            <m:ctrlPr>
+              <w:rPr>
+                <w:rFonts w:ascii="Cambria Math" w:hAnsi="Cambria Math" w:cs="Times New Roman"/>
+                <w:i/>
+                <w:sz w:val="28"/>
+                <w:szCs w:val="28"/>
+              </w:rPr>
+            </m:ctrlPr>
+          </m:sSubPr>
+          <m:e>
+            <m:r>
+              <w:rPr>
+                <w:rFonts w:ascii="Cambria Math" w:hAnsi="Cambria Math" w:cs="Times New Roman"/>
+                <w:sz w:val="28"/>
+                <w:szCs w:val="28"/>
+              </w:rPr>
+              <m:t>Ц</m:t>
+            </m:r>
+          </m:e>
+          <m:sub>
+            <m:r>
+              <w:rPr>
+                <w:rFonts w:ascii="Cambria Math" w:hAnsi="Cambria Math" w:cs="Times New Roman"/>
+                <w:sz w:val="28"/>
+                <w:szCs w:val="28"/>
+              </w:rPr>
+              <m:t>пр</m:t>
+            </m:r>
+          </m:sub>
+        </m:sSub>
+        <m:r>
+          <w:rPr>
+            <w:rFonts w:ascii="Cambria Math" w:hAnsi="Cambria Math" w:cs="Times New Roman"/>
+            <w:sz w:val="28"/>
+            <w:szCs w:val="28"/>
+          </w:rPr>
+          <m:t>+</m:t>
+        </m:r>
+        <m:sSub>
+          <m:sSubPr>
+            <m:ctrlPr>
+              <w:rPr>
+                <w:rFonts w:ascii="Cambria Math" w:hAnsi="Cambria Math" w:cs="Times New Roman"/>
+                <w:i/>
+                <w:sz w:val="28"/>
+                <w:szCs w:val="28"/>
+              </w:rPr>
+            </m:ctrlPr>
+          </m:sSubPr>
+          <m:e>
+            <m:r>
+              <w:rPr>
+                <w:rFonts w:ascii="Cambria Math" w:hAnsi="Cambria Math" w:cs="Times New Roman"/>
+                <w:sz w:val="28"/>
+                <w:szCs w:val="28"/>
+              </w:rPr>
+              <m:t>Ц</m:t>
+            </m:r>
+          </m:e>
+          <m:sub>
+            <m:r>
+              <w:rPr>
+                <w:rFonts w:ascii="Cambria Math" w:hAnsi="Cambria Math" w:cs="Times New Roman"/>
+                <w:sz w:val="28"/>
+                <w:szCs w:val="28"/>
+              </w:rPr>
+              <m:t>пр</m:t>
+            </m:r>
+          </m:sub>
+        </m:sSub>
+        <m:r>
+          <w:rPr>
+            <w:rFonts w:ascii="Cambria Math" w:hAnsi="Cambria Math" w:cs="Times New Roman"/>
+            <w:sz w:val="28"/>
+            <w:szCs w:val="28"/>
+          </w:rPr>
+          <m:t>*НДС=352,615*1.</m:t>
+        </m:r>
+        <m:r>
+          <w:rPr>
+            <w:rFonts w:ascii="Cambria Math" w:hAnsi="Cambria Math" w:cs="Times New Roman"/>
+            <w:sz w:val="28"/>
+            <w:szCs w:val="28"/>
+          </w:rPr>
+          <m:t>2</m:t>
+        </m:r>
+        <m:r>
+          <w:rPr>
+            <w:rFonts w:ascii="Cambria Math" w:hAnsi="Cambria Math" w:cs="Times New Roman"/>
+            <w:sz w:val="28"/>
+            <w:szCs w:val="28"/>
+          </w:rPr>
+          <m:t>=4</m:t>
+        </m:r>
+        <m:r>
+          <w:rPr>
+            <w:rFonts w:ascii="Cambria Math" w:hAnsi="Cambria Math" w:cs="Times New Roman"/>
+            <w:sz w:val="28"/>
+            <w:szCs w:val="28"/>
+          </w:rPr>
+          <m:t>23</m:t>
+        </m:r>
+        <m:r>
+          <w:rPr>
+            <w:rFonts w:ascii="Cambria Math" w:hAnsi="Cambria Math" w:cs="Times New Roman"/>
+            <w:sz w:val="28"/>
+            <w:szCs w:val="28"/>
+          </w:rPr>
+          <m:t>,</m:t>
+        </m:r>
+        <m:r>
+          <w:rPr>
+            <w:rFonts w:ascii="Cambria Math" w:hAnsi="Cambria Math" w:cs="Times New Roman"/>
+            <w:sz w:val="28"/>
+            <w:szCs w:val="28"/>
+          </w:rPr>
+          <m:t>138</m:t>
+        </m:r>
+      </m:oMath>
+      <w:r>
+        <w:rPr>
+          <w:rFonts w:ascii="Times New Roman" w:eastAsiaTheme="minorEastAsia" w:hAnsi="Times New Roman" w:cs="Times New Roman"/>
+          <w:sz w:val="28"/>
+          <w:szCs w:val="28"/>
+        </w:rPr>
+        <w:t xml:space="preserve"> руб.</w:t>
+      </w:r>
+    </w:p>
+    <w:p>
+      <w:pPr>
+        <w:ind w:firstLine="0"/>
+        <w:rPr>
+          <w:rFonts w:ascii="Times New Roman" w:hAnsi="Times New Roman" w:cs="Times New Roman"/>
+          <w:b/>
+          <w:sz w:val="28"/>
+          <w:szCs w:val="28"/>
+        </w:rPr>
+      </w:pPr>
+    </w:p>
+    <w:p>
+      <w:pPr>
+        <w:ind w:firstLine="708"/>
+        <w:rPr>
+          <w:rFonts w:ascii="Times New Roman" w:hAnsi="Times New Roman" w:cs="Times New Roman"/>
+          <w:sz w:val="28"/>
+          <w:szCs w:val="28"/>
+        </w:rPr>
+      </w:pPr>
+      <w:r>
+        <w:rPr>
+          <w:rFonts w:ascii="Times New Roman" w:hAnsi="Times New Roman" w:cs="Times New Roman"/>
+          <w:b/>
+          <w:sz w:val="28"/>
+          <w:szCs w:val="28"/>
+        </w:rPr>
+        <w:t xml:space="preserve">6.4 </w:t>
+      </w:r>
+      <w:r>
+        <w:rPr>
+          <w:rFonts w:ascii="Times New Roman" w:hAnsi="Times New Roman" w:cs="Times New Roman"/>
+          <w:sz w:val="28"/>
+          <w:szCs w:val="28"/>
+        </w:rPr>
+        <w:t>Расчет показателей эффектив</w:t>
+      </w:r>
+      <w:r>
+        <w:rPr>
+          <w:rFonts w:ascii="Times New Roman" w:hAnsi="Times New Roman" w:cs="Times New Roman"/>
+          <w:sz w:val="28"/>
+          <w:szCs w:val="28"/>
+        </w:rPr>
+        <w:t>ности инвестиций в разработку ПС</w:t>
+      </w:r>
+    </w:p>
+    <w:p>
+      <w:pPr>
+        <w:ind w:firstLine="708"/>
+        <w:jc w:val="both"/>
+        <w:rPr>
+          <w:rFonts w:ascii="Times New Roman" w:hAnsi="Times New Roman" w:cs="Times New Roman"/>
+          <w:sz w:val="28"/>
+          <w:szCs w:val="28"/>
+        </w:rPr>
+      </w:pPr>
+    </w:p>
+    <w:p>
+      <w:pPr>
+        <w:ind w:firstLine="708"/>
+        <w:jc w:val="both"/>
+        <w:rPr>
+          <w:rFonts w:ascii="Times New Roman" w:hAnsi="Times New Roman" w:cs="Times New Roman"/>
+          <w:sz w:val="28"/>
+          <w:szCs w:val="28"/>
+        </w:rPr>
+      </w:pPr>
+      <w:r>
+        <w:rPr>
+          <w:rFonts w:ascii="Times New Roman" w:hAnsi="Times New Roman" w:cs="Times New Roman"/>
+          <w:sz w:val="28"/>
+          <w:szCs w:val="28"/>
+        </w:rPr>
+        <w:t>Эффективность инвестирования в проект выражается показателем рентабельности:</w:t>
+      </w:r>
+    </w:p>
+    <w:p>
+      <w:pPr>
+        <w:ind w:firstLine="708"/>
+        <w:rPr>
+          <w:rFonts w:ascii="Times New Roman" w:hAnsi="Times New Roman" w:cs="Times New Roman"/>
+          <w:sz w:val="28"/>
+          <w:szCs w:val="28"/>
+        </w:rPr>
+      </w:pPr>
+    </w:p>
+    <w:p>
+      <w:pPr>
+        <w:ind w:firstLine="708"/>
+        <w:jc w:val="center"/>
+        <w:rPr>
+          <w:rFonts w:ascii="Times New Roman" w:eastAsiaTheme="minorEastAsia" w:hAnsi="Times New Roman" w:cs="Times New Roman"/>
+          <w:sz w:val="28"/>
+          <w:szCs w:val="28"/>
+        </w:rPr>
+      </w:pPr>
+      <m:oMath>
+        <m:sSub>
+          <m:sSubPr>
+            <m:ctrlPr>
+              <w:rPr>
+                <w:rFonts w:ascii="Cambria Math" w:hAnsi="Cambria Math" w:cs="Times New Roman"/>
+                <w:b/>
+                <w:i/>
+                <w:sz w:val="28"/>
+                <w:szCs w:val="28"/>
+              </w:rPr>
+            </m:ctrlPr>
+          </m:sSubPr>
+          <m:e>
+            <m:r>
+              <m:rPr>
+                <m:sty m:val="bi"/>
+              </m:rPr>
+              <w:rPr>
+                <w:rFonts w:ascii="Cambria Math" w:hAnsi="Cambria Math" w:cs="Times New Roman"/>
+                <w:sz w:val="28"/>
+                <w:szCs w:val="28"/>
+              </w:rPr>
+              <m:t>Р</m:t>
+            </m:r>
+          </m:e>
+          <m:sub>
+            <m:r>
+              <m:rPr>
+                <m:sty m:val="bi"/>
+              </m:rPr>
+              <w:rPr>
+                <w:rFonts w:ascii="Cambria Math" w:hAnsi="Cambria Math" w:cs="Times New Roman"/>
+                <w:sz w:val="28"/>
+                <w:szCs w:val="28"/>
+              </w:rPr>
+              <m:t>инв</m:t>
+            </m:r>
+          </m:sub>
+        </m:sSub>
+        <m:r>
+          <m:rPr>
+            <m:sty m:val="bi"/>
+          </m:rPr>
+          <w:rPr>
+            <w:rFonts w:ascii="Cambria Math" w:hAnsi="Cambria Math" w:cs="Times New Roman"/>
+            <w:sz w:val="28"/>
+            <w:szCs w:val="28"/>
+          </w:rPr>
+          <m:t>=</m:t>
+        </m:r>
+        <m:f>
+          <m:fPr>
+            <m:ctrlPr>
+              <w:rPr>
+                <w:rFonts w:ascii="Cambria Math" w:hAnsi="Cambria Math" w:cs="Times New Roman"/>
+                <w:b/>
+                <w:i/>
+                <w:sz w:val="28"/>
+                <w:szCs w:val="28"/>
+              </w:rPr>
+            </m:ctrlPr>
+          </m:fPr>
+          <m:num>
+            <m:sSub>
+              <m:sSubPr>
+                <m:ctrlPr>
+                  <w:rPr>
+                    <w:rFonts w:ascii="Cambria Math" w:hAnsi="Cambria Math" w:cs="Times New Roman"/>
+                    <w:b/>
+                    <w:i/>
+                    <w:sz w:val="28"/>
+                    <w:szCs w:val="28"/>
+                  </w:rPr>
+                </m:ctrlPr>
+              </m:sSubPr>
+              <m:e>
+                <m:r>
+                  <m:rPr>
+                    <m:sty m:val="bi"/>
+                  </m:rPr>
+                  <w:rPr>
+                    <w:rFonts w:ascii="Cambria Math" w:hAnsi="Cambria Math" w:cs="Times New Roman"/>
+                    <w:sz w:val="28"/>
+                    <w:szCs w:val="28"/>
+                  </w:rPr>
+                  <m:t>П</m:t>
+                </m:r>
+              </m:e>
+              <m:sub>
+                <m:r>
+                  <m:rPr>
+                    <m:sty m:val="bi"/>
+                  </m:rPr>
+                  <w:rPr>
+                    <w:rFonts w:ascii="Cambria Math" w:hAnsi="Cambria Math" w:cs="Times New Roman"/>
+                    <w:sz w:val="28"/>
+                    <w:szCs w:val="28"/>
+                  </w:rPr>
+                  <m:t>ч</m:t>
+                </m:r>
+              </m:sub>
+            </m:sSub>
+          </m:num>
+          <m:den>
+            <m:r>
+              <m:rPr>
+                <m:sty m:val="bi"/>
+              </m:rPr>
+              <w:rPr>
+                <w:rFonts w:ascii="Cambria Math" w:hAnsi="Cambria Math" w:cs="Times New Roman"/>
+                <w:sz w:val="28"/>
+                <w:szCs w:val="28"/>
+              </w:rPr>
+              <m:t>З</m:t>
+            </m:r>
+          </m:den>
+        </m:f>
+        <m:r>
+          <m:rPr>
+            <m:sty m:val="bi"/>
+          </m:rPr>
+          <w:rPr>
+            <w:rFonts w:ascii="Cambria Math" w:hAnsi="Cambria Math" w:cs="Times New Roman"/>
+            <w:sz w:val="28"/>
+            <w:szCs w:val="28"/>
+          </w:rPr>
+          <m:t>*</m:t>
+        </m:r>
+        <m:r>
+          <w:rPr>
+            <w:rFonts w:ascii="Cambria Math" w:hAnsi="Cambria Math" w:cs="Times New Roman"/>
+            <w:sz w:val="28"/>
+            <w:szCs w:val="28"/>
+          </w:rPr>
+          <m:t>100%</m:t>
+        </m:r>
+      </m:oMath>
+      <w:r>
+        <w:rPr>
+          <w:rFonts w:ascii="Times New Roman" w:eastAsiaTheme="minorEastAsia" w:hAnsi="Times New Roman" w:cs="Times New Roman"/>
+          <w:sz w:val="28"/>
+          <w:szCs w:val="28"/>
+        </w:rPr>
+        <w:t>,</w:t>
+      </w:r>
+    </w:p>
+    <w:p>
+      <w:pPr>
+        <w:ind w:firstLine="708"/>
+        <w:rPr>
+          <w:rFonts w:ascii="Times New Roman" w:eastAsiaTheme="minorEastAsia" w:hAnsi="Times New Roman" w:cs="Times New Roman"/>
+          <w:sz w:val="28"/>
+          <w:szCs w:val="28"/>
+        </w:rPr>
+      </w:pPr>
+    </w:p>
+    <w:p>
+      <w:pPr>
+        <w:ind w:firstLine="0"/>
+        <w:jc w:val="both"/>
+        <w:rPr>
+          <w:rFonts w:ascii="Times New Roman" w:eastAsiaTheme="minorEastAsia" w:hAnsi="Times New Roman" w:cs="Times New Roman"/>
+          <w:sz w:val="28"/>
+          <w:szCs w:val="28"/>
+        </w:rPr>
+      </w:pPr>
+      <w:r>
+        <w:rPr>
+          <w:rFonts w:ascii="Times New Roman" w:eastAsiaTheme="minorEastAsia" w:hAnsi="Times New Roman" w:cs="Times New Roman"/>
+          <w:sz w:val="28"/>
+          <w:szCs w:val="28"/>
+        </w:rPr>
+        <w:t>г</w:t>
+      </w:r>
+      <w:r>
+        <w:rPr>
+          <w:rFonts w:ascii="Times New Roman" w:eastAsiaTheme="minorEastAsia" w:hAnsi="Times New Roman" w:cs="Times New Roman"/>
+          <w:sz w:val="28"/>
+          <w:szCs w:val="28"/>
+        </w:rPr>
+        <w:t xml:space="preserve">де </w:t>
+      </w:r>
+      <m:oMath>
+        <m:sSub>
+          <m:sSubPr>
+            <m:ctrlPr>
+              <w:rPr>
+                <w:rFonts w:ascii="Cambria Math" w:hAnsi="Cambria Math" w:cs="Times New Roman"/>
+                <w:b/>
+                <w:i/>
+                <w:sz w:val="28"/>
+                <w:szCs w:val="28"/>
+              </w:rPr>
+            </m:ctrlPr>
+          </m:sSubPr>
+          <m:e>
+            <m:r>
+              <m:rPr>
+                <m:sty m:val="bi"/>
+              </m:rPr>
+              <w:rPr>
+                <w:rFonts w:ascii="Cambria Math" w:hAnsi="Cambria Math" w:cs="Times New Roman"/>
+                <w:sz w:val="28"/>
+                <w:szCs w:val="28"/>
+              </w:rPr>
+              <m:t>П</m:t>
+            </m:r>
+          </m:e>
+          <m:sub>
+            <m:r>
+              <m:rPr>
+                <m:sty m:val="bi"/>
+              </m:rPr>
+              <w:rPr>
+                <w:rFonts w:ascii="Cambria Math" w:hAnsi="Cambria Math" w:cs="Times New Roman"/>
+                <w:sz w:val="28"/>
+                <w:szCs w:val="28"/>
+              </w:rPr>
+              <m:t>ч</m:t>
+            </m:r>
+          </m:sub>
+        </m:sSub>
+      </m:oMath>
+      <w:r>
+        <w:rPr>
+          <w:rFonts w:ascii="Times New Roman" w:eastAsiaTheme="minorEastAsia" w:hAnsi="Times New Roman" w:cs="Times New Roman"/>
+          <w:b/>
+          <w:sz w:val="28"/>
+          <w:szCs w:val="28"/>
+        </w:rPr>
+        <w:t xml:space="preserve"> – </w:t>
+      </w:r>
+      <w:r>
+        <w:rPr>
+          <w:rFonts w:ascii="Times New Roman" w:eastAsiaTheme="minorEastAsia" w:hAnsi="Times New Roman" w:cs="Times New Roman"/>
+          <w:sz w:val="28"/>
+          <w:szCs w:val="28"/>
+        </w:rPr>
+        <w:t>чистая прибыль</w:t>
+      </w:r>
+      <w:r>
+        <w:rPr>
+          <w:rFonts w:ascii="Times New Roman" w:eastAsiaTheme="minorEastAsia" w:hAnsi="Times New Roman" w:cs="Times New Roman"/>
+          <w:sz w:val="28"/>
+          <w:szCs w:val="28"/>
+        </w:rPr>
+        <w:t xml:space="preserve"> от реализации (за год реализации), З – размер инвестиций (здесь – сумма затрат). Для вычисления чистой прибыли необходима сумма прибыли предприятия:</w:t>
+      </w:r>
+    </w:p>
+    <w:p>
+      <w:pPr>
+        <w:ind w:firstLine="0"/>
+        <w:jc w:val="both"/>
+        <w:rPr>
+          <w:rFonts w:ascii="Times New Roman" w:eastAsiaTheme="minorEastAsia" w:hAnsi="Times New Roman" w:cs="Times New Roman"/>
+          <w:sz w:val="28"/>
+          <w:szCs w:val="28"/>
+        </w:rPr>
+      </w:pPr>
+    </w:p>
+    <w:p>
+      <w:pPr>
+        <w:ind w:firstLine="0"/>
+        <w:jc w:val="center"/>
+        <w:rPr>
+          <w:rFonts w:ascii="Times New Roman" w:eastAsiaTheme="minorEastAsia" w:hAnsi="Times New Roman" w:cs="Times New Roman"/>
+          <w:sz w:val="28"/>
+          <w:szCs w:val="28"/>
+        </w:rPr>
+      </w:pPr>
+      <m:oMath>
+        <m:sSub>
+          <m:sSubPr>
+            <m:ctrlPr>
+              <w:rPr>
+                <w:rFonts w:ascii="Cambria Math" w:eastAsiaTheme="minorEastAsia" w:hAnsi="Cambria Math" w:cs="Times New Roman"/>
+                <w:i/>
+                <w:sz w:val="28"/>
+                <w:szCs w:val="28"/>
+              </w:rPr>
+            </m:ctrlPr>
+          </m:sSubPr>
+          <m:e>
+            <m:r>
+              <w:rPr>
+                <w:rFonts w:ascii="Cambria Math" w:eastAsiaTheme="minorEastAsia" w:hAnsi="Cambria Math" w:cs="Times New Roman"/>
+                <w:sz w:val="28"/>
+                <w:szCs w:val="28"/>
+              </w:rPr>
+              <m:t>П</m:t>
+            </m:r>
+          </m:e>
+          <m:sub>
+            <m:r>
+              <w:rPr>
+                <w:rFonts w:ascii="Cambria Math" w:eastAsiaTheme="minorEastAsia" w:hAnsi="Cambria Math" w:cs="Times New Roman"/>
+                <w:sz w:val="28"/>
+                <w:szCs w:val="28"/>
+              </w:rPr>
+              <m:t>пр</m:t>
+            </m:r>
+          </m:sub>
+        </m:sSub>
+        <m:r>
+          <w:rPr>
+            <w:rFonts w:ascii="Cambria Math" w:eastAsiaTheme="minorEastAsia" w:hAnsi="Cambria Math" w:cs="Times New Roman"/>
+            <w:sz w:val="28"/>
+            <w:szCs w:val="28"/>
+          </w:rPr>
+          <m:t>=</m:t>
+        </m:r>
+        <m:sSub>
+          <m:sSubPr>
+            <m:ctrlPr>
+              <w:rPr>
+                <w:rFonts w:ascii="Cambria Math" w:eastAsiaTheme="minorEastAsia" w:hAnsi="Cambria Math" w:cs="Times New Roman"/>
+                <w:i/>
+                <w:sz w:val="28"/>
+                <w:szCs w:val="28"/>
+              </w:rPr>
+            </m:ctrlPr>
+          </m:sSubPr>
+          <m:e>
+            <m:r>
+              <w:rPr>
+                <w:rFonts w:ascii="Cambria Math" w:eastAsiaTheme="minorEastAsia" w:hAnsi="Cambria Math" w:cs="Times New Roman"/>
+                <w:sz w:val="28"/>
+                <w:szCs w:val="28"/>
+              </w:rPr>
+              <m:t>П</m:t>
+            </m:r>
+          </m:e>
+          <m:sub>
+            <m:r>
+              <w:rPr>
+                <w:rFonts w:ascii="Cambria Math" w:eastAsiaTheme="minorEastAsia" w:hAnsi="Cambria Math" w:cs="Times New Roman"/>
+                <w:sz w:val="28"/>
+                <w:szCs w:val="28"/>
+              </w:rPr>
+              <m:t>ед</m:t>
+            </m:r>
+          </m:sub>
+        </m:sSub>
+        <m:r>
+          <w:rPr>
+            <w:rFonts w:ascii="Cambria Math" w:eastAsiaTheme="minorEastAsia" w:hAnsi="Cambria Math" w:cs="Times New Roman"/>
+            <w:sz w:val="28"/>
+            <w:szCs w:val="28"/>
+          </w:rPr>
+          <m:t>*</m:t>
+        </m:r>
+        <m:r>
+          <w:rPr>
+            <w:rFonts w:ascii="Cambria Math" w:eastAsiaTheme="minorEastAsia" w:hAnsi="Cambria Math" w:cs="Times New Roman"/>
+            <w:sz w:val="28"/>
+            <w:szCs w:val="28"/>
+            <w:lang w:val="en-US"/>
+          </w:rPr>
+          <m:t>N</m:t>
+        </m:r>
+        <m:r>
+          <w:rPr>
+            <w:rFonts w:ascii="Cambria Math" w:eastAsiaTheme="minorEastAsia" w:hAnsi="Cambria Math" w:cs="Times New Roman"/>
+            <w:sz w:val="28"/>
+            <w:szCs w:val="28"/>
+          </w:rPr>
+          <m:t>=</m:t>
+        </m:r>
+        <m:r>
+          <w:rPr>
+            <w:rFonts w:ascii="Cambria Math" w:eastAsiaTheme="minorEastAsia" w:hAnsi="Cambria Math" w:cs="Times New Roman"/>
+            <w:sz w:val="28"/>
+            <w:szCs w:val="28"/>
+          </w:rPr>
+          <m:t>100,747</m:t>
+        </m:r>
+        <m:r>
+          <w:rPr>
+            <w:rFonts w:ascii="Cambria Math" w:eastAsiaTheme="minorEastAsia" w:hAnsi="Cambria Math" w:cs="Times New Roman"/>
+            <w:sz w:val="28"/>
+            <w:szCs w:val="28"/>
+          </w:rPr>
+          <m:t>*100=10,074,700</m:t>
+        </m:r>
+      </m:oMath>
+      <w:r>
+        <w:rPr>
+          <w:rFonts w:ascii="Times New Roman" w:eastAsiaTheme="minorEastAsia" w:hAnsi="Times New Roman" w:cs="Times New Roman"/>
+          <w:sz w:val="28"/>
+          <w:szCs w:val="28"/>
+        </w:rPr>
+        <w:t xml:space="preserve"> </w:t>
+      </w:r>
+      <w:r>
+        <w:rPr>
+          <w:rFonts w:ascii="Times New Roman" w:eastAsiaTheme="minorEastAsia" w:hAnsi="Times New Roman" w:cs="Times New Roman"/>
+          <w:sz w:val="28"/>
+          <w:szCs w:val="28"/>
+        </w:rPr>
+        <w:t xml:space="preserve"> </w:t>
+      </w:r>
+      <w:r>
+        <w:rPr>
+          <w:rFonts w:ascii="Times New Roman" w:eastAsiaTheme="minorEastAsia" w:hAnsi="Times New Roman" w:cs="Times New Roman"/>
+          <w:sz w:val="28"/>
+          <w:szCs w:val="28"/>
+        </w:rPr>
+        <w:t>руб.</w:t>
+      </w:r>
+    </w:p>
+    <w:p>
+      <w:pPr>
+        <w:ind w:firstLine="0"/>
+        <w:jc w:val="both"/>
+        <w:rPr>
+          <w:rFonts w:ascii="Times New Roman" w:eastAsiaTheme="minorEastAsia" w:hAnsi="Times New Roman" w:cs="Times New Roman"/>
+          <w:sz w:val="28"/>
+          <w:szCs w:val="28"/>
+        </w:rPr>
+      </w:pPr>
+    </w:p>
+    <w:p>
+      <w:pPr>
+        <w:ind w:firstLine="708"/>
+        <w:jc w:val="both"/>
+        <w:rPr>
+          <w:rFonts w:ascii="Times New Roman" w:eastAsiaTheme="minorEastAsia" w:hAnsi="Times New Roman" w:cs="Times New Roman"/>
+          <w:sz w:val="28"/>
+          <w:szCs w:val="28"/>
+        </w:rPr>
+      </w:pPr>
+      <w:r>
+        <w:rPr>
+          <w:rFonts w:ascii="Times New Roman" w:eastAsiaTheme="minorEastAsia" w:hAnsi="Times New Roman" w:cs="Times New Roman"/>
+          <w:sz w:val="28"/>
+          <w:szCs w:val="28"/>
+        </w:rPr>
+        <w:t>Чистая прибыль определяется путем вычета из прибыли предприятия суммы налога на прибыль (НП), равного 18%:</w:t>
+      </w:r>
+    </w:p>
+    <w:p>
+      <w:pPr>
+        <w:ind w:firstLine="708"/>
+        <w:jc w:val="both"/>
+        <w:rPr>
+          <w:rFonts w:ascii="Times New Roman" w:eastAsiaTheme="minorEastAsia" w:hAnsi="Times New Roman" w:cs="Times New Roman"/>
+          <w:sz w:val="28"/>
+          <w:szCs w:val="28"/>
+        </w:rPr>
+      </w:pPr>
+    </w:p>
+    <w:p>
+      <w:pPr>
+        <w:ind w:firstLine="708"/>
+        <w:jc w:val="center"/>
+        <w:rPr>
+          <w:rFonts w:ascii="Times New Roman" w:eastAsiaTheme="minorEastAsia" w:hAnsi="Times New Roman" w:cs="Times New Roman"/>
+          <w:sz w:val="28"/>
+          <w:szCs w:val="28"/>
+        </w:rPr>
+      </w:pPr>
+      <m:oMath>
+        <m:sSub>
+          <m:sSubPr>
+            <m:ctrlPr>
+              <w:rPr>
+                <w:rFonts w:ascii="Cambria Math" w:hAnsi="Cambria Math" w:cs="Times New Roman"/>
+                <w:i/>
+                <w:sz w:val="28"/>
+                <w:szCs w:val="28"/>
+              </w:rPr>
+            </m:ctrlPr>
+          </m:sSubPr>
+          <m:e>
+            <m:r>
+              <w:rPr>
+                <w:rFonts w:ascii="Cambria Math" w:hAnsi="Cambria Math" w:cs="Times New Roman"/>
+                <w:sz w:val="28"/>
+                <w:szCs w:val="28"/>
+              </w:rPr>
+              <m:t>П</m:t>
+            </m:r>
+          </m:e>
+          <m:sub>
+            <m:r>
+              <w:rPr>
+                <w:rFonts w:ascii="Cambria Math" w:hAnsi="Cambria Math" w:cs="Times New Roman"/>
+                <w:sz w:val="28"/>
+                <w:szCs w:val="28"/>
+              </w:rPr>
+              <m:t>ч</m:t>
+            </m:r>
+          </m:sub>
+        </m:sSub>
+        <m:r>
+          <w:rPr>
+            <w:rFonts w:ascii="Cambria Math" w:eastAsiaTheme="minorEastAsia" w:hAnsi="Cambria Math" w:cs="Times New Roman"/>
+            <w:sz w:val="28"/>
+            <w:szCs w:val="28"/>
+          </w:rPr>
+          <m:t>=</m:t>
+        </m:r>
+        <m:sSub>
+          <m:sSubPr>
+            <m:ctrlPr>
+              <w:rPr>
+                <w:rFonts w:ascii="Cambria Math" w:eastAsiaTheme="minorEastAsia" w:hAnsi="Cambria Math" w:cs="Times New Roman"/>
+                <w:i/>
+                <w:sz w:val="28"/>
+                <w:szCs w:val="28"/>
+              </w:rPr>
+            </m:ctrlPr>
+          </m:sSubPr>
+          <m:e>
+            <m:r>
+              <w:rPr>
+                <w:rFonts w:ascii="Cambria Math" w:eastAsiaTheme="minorEastAsia" w:hAnsi="Cambria Math" w:cs="Times New Roman"/>
+                <w:sz w:val="28"/>
+                <w:szCs w:val="28"/>
+              </w:rPr>
+              <m:t>П</m:t>
+            </m:r>
+          </m:e>
+          <m:sub>
+            <m:r>
+              <w:rPr>
+                <w:rFonts w:ascii="Cambria Math" w:eastAsiaTheme="minorEastAsia" w:hAnsi="Cambria Math" w:cs="Times New Roman"/>
+                <w:sz w:val="28"/>
+                <w:szCs w:val="28"/>
+              </w:rPr>
+              <m:t>пр</m:t>
+            </m:r>
+          </m:sub>
+        </m:sSub>
+        <m:r>
+          <w:rPr>
+            <w:rFonts w:ascii="Cambria Math" w:eastAsiaTheme="minorEastAsia" w:hAnsi="Cambria Math" w:cs="Times New Roman"/>
+            <w:sz w:val="28"/>
+            <w:szCs w:val="28"/>
+          </w:rPr>
+          <m:t>-</m:t>
+        </m:r>
+        <m:sSub>
+          <m:sSubPr>
+            <m:ctrlPr>
+              <w:rPr>
+                <w:rFonts w:ascii="Cambria Math" w:eastAsiaTheme="minorEastAsia" w:hAnsi="Cambria Math" w:cs="Times New Roman"/>
+                <w:i/>
+                <w:sz w:val="28"/>
+                <w:szCs w:val="28"/>
+              </w:rPr>
+            </m:ctrlPr>
+          </m:sSubPr>
+          <m:e>
+            <m:r>
+              <w:rPr>
+                <w:rFonts w:ascii="Cambria Math" w:eastAsiaTheme="minorEastAsia" w:hAnsi="Cambria Math" w:cs="Times New Roman"/>
+                <w:sz w:val="28"/>
+                <w:szCs w:val="28"/>
+              </w:rPr>
+              <m:t>П</m:t>
+            </m:r>
+          </m:e>
+          <m:sub>
+            <m:r>
+              <w:rPr>
+                <w:rFonts w:ascii="Cambria Math" w:eastAsiaTheme="minorEastAsia" w:hAnsi="Cambria Math" w:cs="Times New Roman"/>
+                <w:sz w:val="28"/>
+                <w:szCs w:val="28"/>
+              </w:rPr>
+              <m:t>пр</m:t>
+            </m:r>
+          </m:sub>
+        </m:sSub>
+        <m:r>
+          <w:rPr>
+            <w:rFonts w:ascii="Cambria Math" w:eastAsiaTheme="minorEastAsia" w:hAnsi="Cambria Math" w:cs="Times New Roman"/>
+            <w:sz w:val="28"/>
+            <w:szCs w:val="28"/>
+          </w:rPr>
+          <m:t>*НП=10,074,700*0.8=8</m:t>
+        </m:r>
+        <m:r>
+          <w:rPr>
+            <w:rFonts w:ascii="Cambria Math" w:eastAsiaTheme="minorEastAsia" w:hAnsi="Cambria Math" w:cs="Times New Roman"/>
+            <w:sz w:val="28"/>
+            <w:szCs w:val="28"/>
+          </w:rPr>
+          <m:t>,</m:t>
+        </m:r>
+        <m:r>
+          <w:rPr>
+            <w:rFonts w:ascii="Cambria Math" w:eastAsiaTheme="minorEastAsia" w:hAnsi="Cambria Math" w:cs="Times New Roman"/>
+            <w:sz w:val="28"/>
+            <w:szCs w:val="28"/>
+          </w:rPr>
+          <m:t>059,760</m:t>
+        </m:r>
+      </m:oMath>
+      <w:r>
+        <w:rPr>
+          <w:rFonts w:ascii="Times New Roman" w:eastAsiaTheme="minorEastAsia" w:hAnsi="Times New Roman" w:cs="Times New Roman"/>
+          <w:sz w:val="28"/>
+          <w:szCs w:val="28"/>
+        </w:rPr>
+        <w:t xml:space="preserve"> руб.</w:t>
+      </w:r>
+    </w:p>
+    <w:p>
+      <w:pPr>
+        <w:ind w:firstLine="708"/>
+        <w:jc w:val="both"/>
+        <w:rPr>
+          <w:rFonts w:ascii="Times New Roman" w:eastAsiaTheme="minorEastAsia" w:hAnsi="Times New Roman" w:cs="Times New Roman"/>
+          <w:sz w:val="28"/>
+          <w:szCs w:val="28"/>
+        </w:rPr>
+      </w:pPr>
+    </w:p>
+    <w:p>
+      <w:pPr>
+        <w:ind w:firstLine="708"/>
+        <w:jc w:val="both"/>
+        <w:rPr>
+          <w:rFonts w:ascii="Times New Roman" w:hAnsi="Times New Roman" w:cs="Times New Roman"/>
+          <w:sz w:val="28"/>
+          <w:szCs w:val="28"/>
+        </w:rPr>
+      </w:pPr>
+      <w:r>
+        <w:rPr>
+          <w:rFonts w:ascii="Times New Roman" w:hAnsi="Times New Roman" w:cs="Times New Roman"/>
+          <w:sz w:val="28"/>
+          <w:szCs w:val="28"/>
+        </w:rPr>
+        <w:t>Таким, образом, рентабельность инвестирования в проект равна:</w:t>
+      </w:r>
+    </w:p>
+    <w:p>
+      <w:pPr>
+        <w:ind w:firstLine="708"/>
+        <w:jc w:val="both"/>
+        <w:rPr>
+          <w:rFonts w:ascii="Times New Roman" w:hAnsi="Times New Roman" w:cs="Times New Roman"/>
+          <w:sz w:val="28"/>
+          <w:szCs w:val="28"/>
+        </w:rPr>
+      </w:pPr>
+    </w:p>
+    <w:p>
+      <w:pPr>
+        <w:ind w:firstLine="708"/>
+        <w:jc w:val="center"/>
+        <w:rPr>
+          <w:rFonts w:ascii="Times New Roman" w:hAnsi="Times New Roman" w:cs="Times New Roman"/>
+          <w:sz w:val="28"/>
+          <w:szCs w:val="28"/>
+        </w:rPr>
+      </w:pPr>
+      <m:oMath>
+        <m:sSub>
+          <m:sSubPr>
+            <m:ctrlPr>
+              <w:rPr>
+                <w:rFonts w:ascii="Cambria Math" w:hAnsi="Cambria Math" w:cs="Times New Roman"/>
+                <w:b/>
+                <w:i/>
+                <w:sz w:val="28"/>
+                <w:szCs w:val="28"/>
+              </w:rPr>
+            </m:ctrlPr>
+          </m:sSubPr>
+          <m:e>
+            <m:r>
+              <m:rPr>
+                <m:sty m:val="bi"/>
+              </m:rPr>
+              <w:rPr>
+                <w:rFonts w:ascii="Cambria Math" w:hAnsi="Cambria Math" w:cs="Times New Roman"/>
+                <w:sz w:val="28"/>
+                <w:szCs w:val="28"/>
+              </w:rPr>
+              <m:t>Р</m:t>
+            </m:r>
+          </m:e>
+          <m:sub>
+            <m:r>
+              <m:rPr>
+                <m:sty m:val="bi"/>
+              </m:rPr>
+              <w:rPr>
+                <w:rFonts w:ascii="Cambria Math" w:hAnsi="Cambria Math" w:cs="Times New Roman"/>
+                <w:sz w:val="28"/>
+                <w:szCs w:val="28"/>
+              </w:rPr>
+              <m:t>инв</m:t>
+            </m:r>
+          </m:sub>
+        </m:sSub>
+        <m:r>
+          <m:rPr>
+            <m:sty m:val="bi"/>
+          </m:rPr>
+          <w:rPr>
+            <w:rFonts w:ascii="Cambria Math" w:hAnsi="Cambria Math" w:cs="Times New Roman"/>
+            <w:sz w:val="28"/>
+            <w:szCs w:val="28"/>
+          </w:rPr>
+          <m:t>=</m:t>
+        </m:r>
+        <m:f>
+          <m:fPr>
+            <m:ctrlPr>
+              <w:rPr>
+                <w:rFonts w:ascii="Cambria Math" w:hAnsi="Cambria Math" w:cs="Times New Roman"/>
+                <w:b/>
+                <w:i/>
+                <w:sz w:val="28"/>
+                <w:szCs w:val="28"/>
+              </w:rPr>
+            </m:ctrlPr>
+          </m:fPr>
+          <m:num>
+            <m:r>
+              <w:rPr>
+                <w:rFonts w:ascii="Cambria Math" w:eastAsiaTheme="minorEastAsia" w:hAnsi="Cambria Math" w:cs="Times New Roman"/>
+                <w:sz w:val="28"/>
+                <w:szCs w:val="28"/>
+              </w:rPr>
+              <m:t>8,059,760</m:t>
+            </m:r>
+            <m:r>
+              <m:rPr>
+                <m:sty m:val="p"/>
+              </m:rPr>
+              <w:rPr>
+                <w:rFonts w:ascii="Cambria Math" w:eastAsiaTheme="minorEastAsia" w:hAnsi="Cambria Math" w:cs="Times New Roman"/>
+                <w:sz w:val="28"/>
+                <w:szCs w:val="28"/>
+              </w:rPr>
+              <m:t xml:space="preserve"> </m:t>
+            </m:r>
+          </m:num>
+          <m:den>
+            <m:r>
+              <w:rPr>
+                <w:rFonts w:ascii="Cambria Math" w:hAnsi="Cambria Math" w:cs="Times New Roman"/>
+                <w:sz w:val="28"/>
+                <w:szCs w:val="28"/>
+              </w:rPr>
+              <m:t>25,186,800</m:t>
+            </m:r>
+            <m:r>
+              <m:rPr>
+                <m:sty m:val="p"/>
+              </m:rPr>
+              <w:rPr>
+                <w:rFonts w:ascii="Cambria Math" w:eastAsiaTheme="minorEastAsia" w:hAnsi="Cambria Math" w:cs="Times New Roman"/>
+                <w:sz w:val="28"/>
+                <w:szCs w:val="28"/>
+              </w:rPr>
+              <m:t xml:space="preserve"> </m:t>
+            </m:r>
+          </m:den>
+        </m:f>
+        <m:r>
+          <m:rPr>
+            <m:sty m:val="bi"/>
+          </m:rPr>
+          <w:rPr>
+            <w:rFonts w:ascii="Cambria Math" w:hAnsi="Cambria Math" w:cs="Times New Roman"/>
+            <w:sz w:val="28"/>
+            <w:szCs w:val="28"/>
+          </w:rPr>
+          <m:t>*</m:t>
+        </m:r>
+        <m:r>
+          <w:rPr>
+            <w:rFonts w:ascii="Cambria Math" w:hAnsi="Cambria Math" w:cs="Times New Roman"/>
+            <w:sz w:val="28"/>
+            <w:szCs w:val="28"/>
+          </w:rPr>
+          <m:t>100%</m:t>
+        </m:r>
+        <m:r>
+          <w:rPr>
+            <w:rFonts w:ascii="Cambria Math" w:hAnsi="Cambria Math" w:cs="Times New Roman"/>
+            <w:sz w:val="28"/>
+            <w:szCs w:val="28"/>
+          </w:rPr>
+          <m:t>=32%</m:t>
+        </m:r>
+      </m:oMath>
+      <w:r>
+        <w:rPr>
+          <w:rFonts w:ascii="Times New Roman" w:eastAsiaTheme="minorEastAsia" w:hAnsi="Times New Roman" w:cs="Times New Roman"/>
+          <w:sz w:val="28"/>
+          <w:szCs w:val="28"/>
+        </w:rPr>
+        <w:t>.</w:t>
+      </w:r>
+    </w:p>
+    <w:p>
+      <w:pPr>
+        <w:ind w:firstLine="0"/>
+        <w:rPr>
+          <w:rFonts w:ascii="Times New Roman" w:hAnsi="Times New Roman" w:cs="Times New Roman"/>
+          <w:b/>
+          <w:sz w:val="28"/>
+          <w:szCs w:val="28"/>
+        </w:rPr>
+      </w:pPr>
+    </w:p>
+    <w:p>
+      <w:pPr>
+        <w:ind w:firstLine="0"/>
+        <w:rPr>
+          <w:rFonts w:ascii="Times New Roman" w:hAnsi="Times New Roman" w:cs="Times New Roman"/>
+          <w:b/>
+          <w:sz w:val="28"/>
+          <w:szCs w:val="28"/>
+        </w:rPr>
+      </w:pPr>
+      <w:r>
+        <w:rPr>
+          <w:rFonts w:ascii="Times New Roman" w:hAnsi="Times New Roman" w:cs="Times New Roman"/>
+          <w:b/>
+          <w:sz w:val="28"/>
+          <w:szCs w:val="28"/>
+        </w:rPr>
+        <w:br w:type="page"/>
       </w:r>
       <w:bookmarkStart w:id="0" w:name="_GoBack"/>
       <w:bookmarkEnd w:id="0"/>
-    </w:p>
-    <w:p>
-      <w:pPr>
-        <w:ind w:firstLine="0"/>
-        <w:rPr>
-          <w:rFonts w:ascii="Times New Roman" w:hAnsi="Times New Roman" w:cs="Times New Roman"/>
-          <w:b/>
-          <w:sz w:val="28"/>
-          <w:szCs w:val="28"/>
-        </w:rPr>
-      </w:pPr>
-    </w:p>
-    <w:p>
-      <w:pPr>
-        <w:ind w:firstLine="708"/>
-        <w:rPr>
-          <w:rFonts w:ascii="Times New Roman" w:hAnsi="Times New Roman" w:cs="Times New Roman"/>
-          <w:b/>
-          <w:sz w:val="28"/>
-          <w:szCs w:val="28"/>
-        </w:rPr>
-      </w:pPr>
-      <w:r>
-        <w:rPr>
-          <w:rFonts w:ascii="Times New Roman" w:hAnsi="Times New Roman" w:cs="Times New Roman"/>
-          <w:b/>
-          <w:sz w:val="28"/>
-          <w:szCs w:val="28"/>
-        </w:rPr>
-        <w:t xml:space="preserve">6.4 </w:t>
-      </w:r>
-      <w:r>
-        <w:rPr>
-          <w:rFonts w:ascii="Times New Roman" w:hAnsi="Times New Roman" w:cs="Times New Roman"/>
-          <w:sz w:val="28"/>
-          <w:szCs w:val="28"/>
-        </w:rPr>
-        <w:t>Расчет показателей эффективности инвестиций в разработку ПО</w:t>
-      </w:r>
-      <w:r>
-        <w:rPr>
-          <w:rFonts w:ascii="Times New Roman" w:hAnsi="Times New Roman" w:cs="Times New Roman"/>
-          <w:b/>
-          <w:sz w:val="28"/>
-          <w:szCs w:val="28"/>
-        </w:rPr>
-        <w:br w:type="page"/>
-      </w:r>
     </w:p>
     <w:p>
       <w:pPr>
@@ -27610,7 +31518,7 @@
           <w:rPr>
             <w:noProof/>
           </w:rPr>
-          <w:t>39</w:t>
+          <w:t>41</w:t>
         </w:r>
         <w:r>
           <w:rPr>
@@ -29653,6 +33561,7 @@
   </w:compat>
   <w:rsids>
     <w:rsidRoot w:val="008F7517"/>
+    <w:rsid w:val="004E381E"/>
     <w:rsid w:val="008F7517"/>
   </w:rsids>
   <m:mathPr>
@@ -30102,7 +34011,7 @@
     <w:basedOn w:val="DefaultParagraphFont"/>
     <w:uiPriority w:val="99"/>
     <w:semiHidden/>
-    <w:rsid w:val="008F7517"/>
+    <w:rsid w:val="004E381E"/>
     <w:rPr>
       <w:color w:val="808080"/>
     </w:rPr>
@@ -30383,7 +34292,7 @@
 </file>
 
 <file path=customXml/itemProps1.xml><?xml version="1.0" encoding="utf-8"?>
-<ds:datastoreItem xmlns:ds="http://schemas.openxmlformats.org/officeDocument/2006/customXml" ds:itemID="{F0A18C30-56DC-4BED-818F-9553E7AF243A}">
+<ds:datastoreItem xmlns:ds="http://schemas.openxmlformats.org/officeDocument/2006/customXml" ds:itemID="{73B8D76C-85C7-424C-A5B0-9B3FAC8E6071}">
   <ds:schemaRefs>
     <ds:schemaRef ds:uri="http://schemas.openxmlformats.org/officeDocument/2006/bibliography"/>
   </ds:schemaRefs>

</xml_diff>

<commit_message>
UI fixes. Report fixes
</commit_message>
<xml_diff>
--- a/TechReport/report.docx
+++ b/TechReport/report.docx
@@ -1560,7 +1560,7 @@
           <w:noProof/>
           <w:sz w:val="28"/>
           <w:szCs w:val="28"/>
-          <w:lang w:eastAsia="ru-RU"/>
+          <w:lang w:val="en-US"/>
         </w:rPr>
         <w:drawing>
           <wp:inline distT="0" distB="0" distL="0" distR="0" wp14:anchorId="0F975639" wp14:editId="3BD383FA">
@@ -2375,7 +2375,7 @@
           <w:noProof/>
           <w:sz w:val="28"/>
           <w:szCs w:val="28"/>
-          <w:lang w:eastAsia="ru-RU"/>
+          <w:lang w:val="en-US"/>
         </w:rPr>
         <w:drawing>
           <wp:inline distT="0" distB="0" distL="0" distR="0" wp14:anchorId="17684F8D" wp14:editId="17C08F58">
@@ -3633,6 +3633,7 @@
           <w:noProof/>
           <w:sz w:val="28"/>
           <w:szCs w:val="28"/>
+          <w:lang w:val="en-US" w:eastAsia="en-US"/>
         </w:rPr>
         <w:drawing>
           <wp:inline distT="0" distB="0" distL="0" distR="0" wp14:anchorId="54E4880E" wp14:editId="5E446B42">
@@ -4570,7 +4571,7 @@
           <w:noProof/>
           <w:sz w:val="28"/>
           <w:szCs w:val="28"/>
-          <w:lang w:eastAsia="ru-RU"/>
+          <w:lang w:val="en-US"/>
         </w:rPr>
         <w:drawing>
           <wp:inline distT="0" distB="0" distL="0" distR="0" wp14:anchorId="26CB4D6B" wp14:editId="6065CA2D">
@@ -5318,6 +5319,7 @@
           <w:noProof/>
           <w:sz w:val="28"/>
           <w:szCs w:val="28"/>
+          <w:lang w:val="en-US" w:eastAsia="en-US"/>
         </w:rPr>
         <w:drawing>
           <wp:anchor distT="0" distB="0" distL="114300" distR="114300" simplePos="0" relativeHeight="251659264" behindDoc="0" locked="0" layoutInCell="1" allowOverlap="1" wp14:anchorId="233EC252" wp14:editId="39B18CD8">
@@ -6403,6 +6405,7 @@
           <w:color w:val="FF0000"/>
           <w:sz w:val="28"/>
           <w:szCs w:val="28"/>
+          <w:lang w:val="en-US" w:eastAsia="en-US"/>
         </w:rPr>
         <w:drawing>
           <wp:inline distT="0" distB="0" distL="0" distR="0">
@@ -7520,6 +7523,7 @@
           <w:noProof/>
           <w:sz w:val="28"/>
           <w:szCs w:val="28"/>
+          <w:lang w:val="en-US" w:eastAsia="en-US"/>
         </w:rPr>
         <w:drawing>
           <wp:inline distT="0" distB="0" distL="0" distR="0">
@@ -9944,7 +9948,7 @@
           <w:noProof/>
           <w:sz w:val="28"/>
           <w:szCs w:val="28"/>
-          <w:lang w:eastAsia="ru-RU"/>
+          <w:lang w:val="en-US"/>
         </w:rPr>
         <w:drawing>
           <wp:inline distT="0" distB="0" distL="0" distR="0" wp14:anchorId="200B3DE3" wp14:editId="6A520009">
@@ -10705,7 +10709,7 @@
       <w:r>
         <w:rPr>
           <w:noProof/>
-          <w:lang w:eastAsia="ru-RU"/>
+          <w:lang w:val="en-US"/>
         </w:rPr>
         <w:drawing>
           <wp:inline distT="0" distB="0" distL="0" distR="0">
@@ -12153,7 +12157,7 @@
           <w:noProof/>
           <w:sz w:val="28"/>
           <w:szCs w:val="28"/>
-          <w:lang w:eastAsia="ru-RU"/>
+          <w:lang w:val="en-US"/>
         </w:rPr>
         <w:drawing>
           <wp:inline distT="0" distB="0" distL="0" distR="0">
@@ -13537,7 +13541,7 @@
           <w:noProof/>
           <w:sz w:val="28"/>
           <w:szCs w:val="28"/>
-          <w:lang w:eastAsia="ru-RU"/>
+          <w:lang w:val="en-US"/>
         </w:rPr>
         <w:drawing>
           <wp:inline distT="0" distB="0" distL="0" distR="0">
@@ -17442,7 +17446,7 @@
           <w:szCs w:val="21"/>
           <w:bdr w:val="none" w:sz="0" w:space="0" w:color="auto" w:frame="1"/>
           <w:shd w:val="clear" w:color="auto" w:fill="FFFFFF"/>
-          <w:lang w:eastAsia="ru-RU"/>
+          <w:lang w:val="en-US"/>
         </w:rPr>
         <w:drawing>
           <wp:inline distT="0" distB="0" distL="0" distR="0">
@@ -21563,7 +21567,7 @@
           <w:noProof/>
           <w:sz w:val="28"/>
           <w:szCs w:val="28"/>
-          <w:lang w:eastAsia="ru-RU"/>
+          <w:lang w:val="en-US"/>
         </w:rPr>
         <w:drawing>
           <wp:inline distT="0" distB="0" distL="0" distR="0">
@@ -23153,7 +23157,7 @@
           <w:noProof/>
           <w:sz w:val="28"/>
           <w:szCs w:val="28"/>
-          <w:lang w:eastAsia="ru-RU"/>
+          <w:lang w:val="en-US"/>
         </w:rPr>
         <w:drawing>
           <wp:inline distT="0" distB="0" distL="0" distR="0">
@@ -24151,7 +24155,7 @@
           <w:noProof/>
           <w:sz w:val="28"/>
           <w:szCs w:val="28"/>
-          <w:lang w:eastAsia="ru-RU"/>
+          <w:lang w:val="en-US"/>
         </w:rPr>
         <w:drawing>
           <wp:inline distT="0" distB="0" distL="0" distR="0">
@@ -25344,7 +25348,7 @@
           <w:noProof/>
           <w:sz w:val="28"/>
           <w:szCs w:val="28"/>
-          <w:lang w:eastAsia="ru-RU"/>
+          <w:lang w:val="en-US"/>
         </w:rPr>
         <w:lastRenderedPageBreak/>
         <w:drawing>
@@ -25690,7 +25694,15 @@
           <w:sz w:val="28"/>
           <w:szCs w:val="28"/>
         </w:rPr>
-        <w:t>Разработка основных алгоритмов</w:t>
+        <w:t>Схемы а</w:t>
+      </w:r>
+      <w:r>
+        <w:rPr>
+          <w:rFonts w:ascii="Times New Roman" w:hAnsi="Times New Roman" w:cs="Times New Roman"/>
+          <w:sz w:val="28"/>
+          <w:szCs w:val="28"/>
+        </w:rPr>
+        <w:t>лгоритмов</w:t>
       </w:r>
       <w:r>
         <w:rPr>
@@ -25876,10 +25888,10 @@
             <v:path o:extrusionok="f" gradientshapeok="t" o:connecttype="rect"/>
             <o:lock v:ext="edit" aspectratio="t"/>
           </v:shapetype>
-          <v:shape id="_x0000_i1025" type="#_x0000_t75" style="width:407.25pt;height:663pt" o:ole="">
+          <v:shape id="_x0000_i1025" type="#_x0000_t75" style="width:407.7pt;height:662.95pt" o:ole="">
             <v:imagedata r:id="rId25" o:title=""/>
           </v:shape>
-          <o:OLEObject Type="Embed" ProgID="Visio.Drawing.11" ShapeID="_x0000_i1025" DrawAspect="Content" ObjectID="_1492844029" r:id="rId26"/>
+          <o:OLEObject Type="Embed" ProgID="Visio.Drawing.11" ShapeID="_x0000_i1025" DrawAspect="Content" ObjectID="_1492852336" r:id="rId26"/>
         </w:object>
       </w:r>
     </w:p>
@@ -25908,7 +25920,15 @@
           <w:sz w:val="28"/>
           <w:szCs w:val="28"/>
         </w:rPr>
-        <w:t>Рисунок 3.2 – Схема работы программы</w:t>
+        <w:t xml:space="preserve">Рисунок 3.2 – Схема работы </w:t>
+      </w:r>
+      <w:r>
+        <w:rPr>
+          <w:rFonts w:ascii="Times New Roman" w:hAnsi="Times New Roman" w:cs="Times New Roman"/>
+          <w:sz w:val="28"/>
+          <w:szCs w:val="28"/>
+        </w:rPr>
+        <w:t>программного средства</w:t>
       </w:r>
     </w:p>
     <w:p>
@@ -26043,10 +26063,10 @@
       </w:pPr>
       <w:r>
         <w:object w:dxaOrig="3202" w:dyaOrig="14206">
-          <v:shape id="_x0000_i1026" type="#_x0000_t75" style="width:154.5pt;height:684.75pt" o:ole="">
+          <v:shape id="_x0000_i1026" type="#_x0000_t75" style="width:154.3pt;height:684.45pt" o:ole="">
             <v:imagedata r:id="rId27" o:title=""/>
           </v:shape>
-          <o:OLEObject Type="Embed" ProgID="Visio.Drawing.11" ShapeID="_x0000_i1026" DrawAspect="Content" ObjectID="_1492844030" r:id="rId28"/>
+          <o:OLEObject Type="Embed" ProgID="Visio.Drawing.11" ShapeID="_x0000_i1026" DrawAspect="Content" ObjectID="_1492852337" r:id="rId28"/>
         </w:object>
       </w:r>
     </w:p>
@@ -26083,10 +26103,10 @@
       </w:pPr>
       <w:r>
         <w:object w:dxaOrig="3089" w:dyaOrig="12268">
-          <v:shape id="_x0000_i1027" type="#_x0000_t75" style="width:154.5pt;height:613.5pt" o:ole="">
+          <v:shape id="_x0000_i1027" type="#_x0000_t75" style="width:154.3pt;height:613.4pt" o:ole="">
             <v:imagedata r:id="rId29" o:title=""/>
           </v:shape>
-          <o:OLEObject Type="Embed" ProgID="Visio.Drawing.11" ShapeID="_x0000_i1027" DrawAspect="Content" ObjectID="_1492844031" r:id="rId30"/>
+          <o:OLEObject Type="Embed" ProgID="Visio.Drawing.11" ShapeID="_x0000_i1027" DrawAspect="Content" ObjectID="_1492852338" r:id="rId30"/>
         </w:object>
       </w:r>
     </w:p>
@@ -26336,7 +26356,17 @@
           <w:sz w:val="28"/>
           <w:szCs w:val="28"/>
         </w:rPr>
-        <w:t>Функции, назначение и потенциальные пользователи ПС</w:t>
+        <w:t>Функции, назначение и потенциальные польз</w:t>
+      </w:r>
+      <w:bookmarkStart w:id="0" w:name="_GoBack"/>
+      <w:bookmarkEnd w:id="0"/>
+      <w:r>
+        <w:rPr>
+          <w:rFonts w:ascii="Times New Roman" w:hAnsi="Times New Roman" w:cs="Times New Roman"/>
+          <w:sz w:val="28"/>
+          <w:szCs w:val="28"/>
+        </w:rPr>
+        <w:t>ователи ПС</w:t>
       </w:r>
     </w:p>
     <w:p>
@@ -35026,17 +35056,7 @@
           <w:sz w:val="28"/>
           <w:szCs w:val="28"/>
         </w:rPr>
-        <w:t>Время на обработку результата программой всегда будет больше времени, в течение которого пользователь становится готов к восприятию результата. Причина этого – высокая сложность вычислений при анализе и синтезе изображений. Пользо</w:t>
-      </w:r>
-      <w:bookmarkStart w:id="0" w:name="_GoBack"/>
-      <w:bookmarkEnd w:id="0"/>
-      <w:r>
-        <w:rPr>
-          <w:rFonts w:ascii="Times New Roman" w:hAnsi="Times New Roman" w:cs="Times New Roman"/>
-          <w:sz w:val="28"/>
-          <w:szCs w:val="28"/>
-        </w:rPr>
-        <w:t>ватель должен быть осведомлен о ходе процесса. Для этого используется стандартное решение, перенятое у операционных систем – анимированный значок, схожий с механическими часами. Он заменяет собой указатель мыши во время выполнения системой длительных операций.</w:t>
+        <w:t>Время на обработку результата программой всегда будет больше времени, в течение которого пользователь становится готов к восприятию результата. Причина этого – высокая сложность вычислений при анализе и синтезе изображений. Пользователь должен быть осведомлен о ходе процесса. Для этого используется стандартное решение, перенятое у операционных систем – анимированный значок, схожий с механическими часами. Он заменяет собой указатель мыши во время выполнения системой длительных операций.</w:t>
       </w:r>
     </w:p>
     <w:p>
@@ -35146,7 +35166,6 @@
           <w:color w:val="FF0000"/>
           <w:sz w:val="28"/>
           <w:szCs w:val="28"/>
-          <w:lang w:val="en-US"/>
         </w:rPr>
       </w:pPr>
       <w:r>
@@ -35164,7 +35183,6 @@
           <w:color w:val="FF0000"/>
           <w:sz w:val="28"/>
           <w:szCs w:val="28"/>
-          <w:lang w:val="en-US"/>
         </w:rPr>
         <w:t>&lt;…&gt;</w:t>
       </w:r>
@@ -37151,7 +37169,27 @@
           <w:szCs w:val="28"/>
           <w:lang w:val="en-US"/>
         </w:rPr>
-        <w:t xml:space="preserve">, Irfan </w:t>
+        <w:t xml:space="preserve">, </w:t>
+      </w:r>
+      <w:proofErr w:type="spellStart"/>
+      <w:r>
+        <w:rPr>
+          <w:rFonts w:ascii="Times New Roman" w:hAnsi="Times New Roman" w:cs="Times New Roman"/>
+          <w:sz w:val="28"/>
+          <w:szCs w:val="28"/>
+          <w:lang w:val="en-US"/>
+        </w:rPr>
+        <w:t>Irfan</w:t>
+      </w:r>
+      <w:proofErr w:type="spellEnd"/>
+      <w:r>
+        <w:rPr>
+          <w:rFonts w:ascii="Times New Roman" w:hAnsi="Times New Roman" w:cs="Times New Roman"/>
+          <w:sz w:val="28"/>
+          <w:szCs w:val="28"/>
+          <w:lang w:val="en-US"/>
+        </w:rPr>
+        <w:t xml:space="preserve"> </w:t>
       </w:r>
       <w:proofErr w:type="spellStart"/>
       <w:r>
@@ -37270,7 +37308,7 @@
           <w:rPr>
             <w:noProof/>
           </w:rPr>
-          <w:t>58</w:t>
+          <w:t>52</w:t>
         </w:r>
         <w:r>
           <w:rPr>
@@ -39013,6 +39051,7 @@
     <w:uiPriority w:val="39"/>
     <w:rsid w:val="00DA5D12"/>
     <w:tblPr>
+      <w:tblInd w:w="0" w:type="dxa"/>
       <w:tblBorders>
         <w:top w:val="single" w:sz="4" w:space="0" w:color="auto"/>
         <w:left w:val="single" w:sz="4" w:space="0" w:color="auto"/>
@@ -39021,6 +39060,12 @@
         <w:insideH w:val="single" w:sz="4" w:space="0" w:color="auto"/>
         <w:insideV w:val="single" w:sz="4" w:space="0" w:color="auto"/>
       </w:tblBorders>
+      <w:tblCellMar>
+        <w:top w:w="0" w:type="dxa"/>
+        <w:left w:w="108" w:type="dxa"/>
+        <w:bottom w:w="0" w:type="dxa"/>
+        <w:right w:w="108" w:type="dxa"/>
+      </w:tblCellMar>
     </w:tblPr>
   </w:style>
   <w:style w:type="paragraph" w:styleId="NormalWeb">
@@ -39499,7 +39544,7 @@
 </file>
 
 <file path=customXml/itemProps1.xml><?xml version="1.0" encoding="utf-8"?>
-<ds:datastoreItem xmlns:ds="http://schemas.openxmlformats.org/officeDocument/2006/customXml" ds:itemID="{4E9CF37D-0815-4EA2-8A73-DE6E755179E7}">
+<ds:datastoreItem xmlns:ds="http://schemas.openxmlformats.org/officeDocument/2006/customXml" ds:itemID="{DFC0B731-9FE8-4D1A-81D8-35CA3DE511B5}">
   <ds:schemaRefs>
     <ds:schemaRef ds:uri="http://schemas.openxmlformats.org/officeDocument/2006/bibliography"/>
   </ds:schemaRefs>

</xml_diff>